<commit_message>
[documentation] - 35 pages. Start correcting them
</commit_message>
<xml_diff>
--- a/documentation/licenta.docx
+++ b/documentation/licenta.docx
@@ -5,17 +5,68 @@
     <w:p>
       <w:pPr>
         <w:rPr>
-          <w:rFonts w:ascii="Times New Roman" w:hAnsi="Times New Roman" w:cs="Times New Roman"/>
-          <w:sz w:val="24"/>
-          <w:szCs w:val="24"/>
-          <w:lang w:val="it-IT"/>
-        </w:rPr>
-      </w:pPr>
-      <w:r>
-        <w:rPr>
-          <w:rFonts w:ascii="Times New Roman" w:hAnsi="Times New Roman" w:cs="Times New Roman"/>
-          <w:sz w:val="24"/>
-          <w:szCs w:val="24"/>
+          <w:lang w:val="it-IT"/>
+        </w:rPr>
+      </w:pPr>
+    </w:p>
+    <w:p>
+      <w:pPr>
+        <w:rPr>
+          <w:lang w:val="it-IT"/>
+        </w:rPr>
+      </w:pPr>
+    </w:p>
+    <w:p>
+      <w:pPr>
+        <w:rPr>
+          <w:lang w:val="it-IT"/>
+        </w:rPr>
+      </w:pPr>
+    </w:p>
+    <w:p>
+      <w:pPr>
+        <w:rPr>
+          <w:lang w:val="it-IT"/>
+        </w:rPr>
+      </w:pPr>
+    </w:p>
+    <w:p>
+      <w:pPr>
+        <w:rPr>
+          <w:lang w:val="it-IT"/>
+        </w:rPr>
+      </w:pPr>
+    </w:p>
+    <w:p>
+      <w:pPr>
+        <w:rPr>
+          <w:lang w:val="it-IT"/>
+        </w:rPr>
+      </w:pPr>
+    </w:p>
+    <w:p>
+      <w:pPr>
+        <w:rPr>
+          <w:lang w:val="it-IT"/>
+        </w:rPr>
+      </w:pPr>
+    </w:p>
+    <w:p>
+      <w:pPr>
+        <w:rPr>
+          <w:lang w:val="it-IT"/>
+        </w:rPr>
+      </w:pPr>
+    </w:p>
+    <w:p>
+      <w:pPr>
+        <w:pStyle w:val="Heading1"/>
+        <w:rPr>
+          <w:lang w:val="it-IT"/>
+        </w:rPr>
+      </w:pPr>
+      <w:r>
+        <w:rPr>
           <w:lang w:val="it-IT"/>
         </w:rPr>
         <w:t>ABSTRACT</w:t>
@@ -23,7 +74,21 @@
     </w:p>
     <w:p>
       <w:pPr>
-        <w:spacing w:line="360" w:lineRule="auto"/>
+        <w:rPr>
+          <w:lang w:val="it-IT"/>
+        </w:rPr>
+      </w:pPr>
+    </w:p>
+    <w:p>
+      <w:pPr>
+        <w:rPr>
+          <w:lang w:val="it-IT"/>
+        </w:rPr>
+      </w:pPr>
+    </w:p>
+    <w:p>
+      <w:pPr>
+        <w:spacing w:line="240" w:lineRule="auto"/>
         <w:ind w:firstLine="720"/>
         <w:jc w:val="both"/>
         <w:rPr>
@@ -40,12 +105,84 @@
           <w:szCs w:val="24"/>
           <w:lang w:val="it-IT"/>
         </w:rPr>
-        <w:t>Genurile muzicale sunt etichete, dupa care se grupeaza melodiile, create de oameni pentru a caracteriza o piesa muzicala. Un gen muzical este caracterizat de trasaturile comune care sunt impartasite de membri ce compun comunitatile ce sustin aceste genuri. Aceste trasaturi, in mod normal, se refera la instrumentele muzicale folosite, la structura ritmului si la armonia melodiei.</w:t>
-      </w:r>
-    </w:p>
-    <w:p>
-      <w:pPr>
-        <w:spacing w:line="360" w:lineRule="auto"/>
+        <w:t>Genurile muzicale sunt etichete</w:t>
+      </w:r>
+      <w:r>
+        <w:rPr>
+          <w:rFonts w:ascii="Times New Roman" w:hAnsi="Times New Roman" w:cs="Times New Roman"/>
+          <w:sz w:val="24"/>
+          <w:szCs w:val="24"/>
+          <w:lang w:val="it-IT"/>
+        </w:rPr>
+        <w:t xml:space="preserve"> </w:t>
+      </w:r>
+      <w:r>
+        <w:rPr>
+          <w:rFonts w:ascii="Times New Roman" w:hAnsi="Times New Roman" w:cs="Times New Roman"/>
+          <w:sz w:val="24"/>
+          <w:szCs w:val="24"/>
+          <w:lang w:val="it-IT"/>
+        </w:rPr>
+        <w:t>create de oam</w:t>
+      </w:r>
+      <w:r>
+        <w:rPr>
+          <w:rFonts w:ascii="Times New Roman" w:hAnsi="Times New Roman" w:cs="Times New Roman"/>
+          <w:sz w:val="24"/>
+          <w:szCs w:val="24"/>
+          <w:lang w:val="it-IT"/>
+        </w:rPr>
+        <w:t>eni pentru a caracteriza piesele muzicale și sunt folosite, în mod special, pentru a le grupa</w:t>
+      </w:r>
+      <w:r>
+        <w:rPr>
+          <w:rFonts w:ascii="Times New Roman" w:hAnsi="Times New Roman" w:cs="Times New Roman"/>
+          <w:sz w:val="24"/>
+          <w:szCs w:val="24"/>
+          <w:lang w:val="it-IT"/>
+        </w:rPr>
+        <w:t xml:space="preserve">. Un gen </w:t>
+      </w:r>
+      <w:r>
+        <w:rPr>
+          <w:rFonts w:ascii="Times New Roman" w:hAnsi="Times New Roman" w:cs="Times New Roman"/>
+          <w:sz w:val="24"/>
+          <w:szCs w:val="24"/>
+          <w:lang w:val="it-IT"/>
+        </w:rPr>
+        <w:t>muzical este caracterizat de caracteristicile comune care sunt promovate de membri comunităților ce le susțin. Aceste trăsături, în mod normal, se referă</w:t>
+      </w:r>
+      <w:r>
+        <w:rPr>
+          <w:rFonts w:ascii="Times New Roman" w:hAnsi="Times New Roman" w:cs="Times New Roman"/>
+          <w:sz w:val="24"/>
+          <w:szCs w:val="24"/>
+          <w:lang w:val="it-IT"/>
+        </w:rPr>
+        <w:t xml:space="preserve"> la instrumentele muzicale fo</w:t>
+      </w:r>
+      <w:r>
+        <w:rPr>
+          <w:rFonts w:ascii="Times New Roman" w:hAnsi="Times New Roman" w:cs="Times New Roman"/>
+          <w:sz w:val="24"/>
+          <w:szCs w:val="24"/>
+          <w:lang w:val="it-IT"/>
+        </w:rPr>
+        <w:t>losite, la structura ritmului sau</w:t>
+      </w:r>
+      <w:r>
+        <w:rPr>
+          <w:rFonts w:ascii="Times New Roman" w:hAnsi="Times New Roman" w:cs="Times New Roman"/>
+          <w:sz w:val="24"/>
+          <w:szCs w:val="24"/>
+          <w:lang w:val="it-IT"/>
+        </w:rPr>
+        <w:t xml:space="preserve"> la armonia melodiei.</w:t>
+      </w:r>
+    </w:p>
+    <w:p>
+      <w:pPr>
+        <w:spacing w:line="240" w:lineRule="auto"/>
         <w:ind w:firstLine="720"/>
         <w:jc w:val="both"/>
         <w:rPr>
@@ -62,7 +199,105 @@
           <w:szCs w:val="24"/>
           <w:lang w:val="it-IT"/>
         </w:rPr>
-        <w:t xml:space="preserve">Clasificarea automata a melodiilor poate asista sau chiar inlocui procesul facut in prezent, in mod manual, de oameni. Acest fel de clasificare poate oferi </w:t>
+        <w:t>Clasificarea automată</w:t>
+      </w:r>
+      <w:r>
+        <w:rPr>
+          <w:rFonts w:ascii="Times New Roman" w:hAnsi="Times New Roman" w:cs="Times New Roman"/>
+          <w:sz w:val="24"/>
+          <w:szCs w:val="24"/>
+          <w:lang w:val="it-IT"/>
+        </w:rPr>
+        <w:t xml:space="preserve"> a mel</w:t>
+      </w:r>
+      <w:r>
+        <w:rPr>
+          <w:rFonts w:ascii="Times New Roman" w:hAnsi="Times New Roman" w:cs="Times New Roman"/>
+          <w:sz w:val="24"/>
+          <w:szCs w:val="24"/>
+          <w:lang w:val="it-IT"/>
+        </w:rPr>
+        <w:t>odiilor poate asista sau</w:t>
+      </w:r>
+      <w:r>
+        <w:rPr>
+          <w:rFonts w:ascii="Times New Roman" w:hAnsi="Times New Roman" w:cs="Times New Roman"/>
+          <w:sz w:val="24"/>
+          <w:szCs w:val="24"/>
+          <w:lang w:val="it-IT"/>
+        </w:rPr>
+        <w:t xml:space="preserve"> poate</w:t>
+      </w:r>
+      <w:r>
+        <w:rPr>
+          <w:rFonts w:ascii="Times New Roman" w:hAnsi="Times New Roman" w:cs="Times New Roman"/>
+          <w:sz w:val="24"/>
+          <w:szCs w:val="24"/>
+          <w:lang w:val="it-IT"/>
+        </w:rPr>
+        <w:t xml:space="preserve"> chiar î</w:t>
+      </w:r>
+      <w:r>
+        <w:rPr>
+          <w:rFonts w:ascii="Times New Roman" w:hAnsi="Times New Roman" w:cs="Times New Roman"/>
+          <w:sz w:val="24"/>
+          <w:szCs w:val="24"/>
+          <w:lang w:val="it-IT"/>
+        </w:rPr>
+        <w:t>nlocui</w:t>
+      </w:r>
+      <w:r>
+        <w:rPr>
+          <w:rFonts w:ascii="Times New Roman" w:hAnsi="Times New Roman" w:cs="Times New Roman"/>
+          <w:sz w:val="24"/>
+          <w:szCs w:val="24"/>
+          <w:lang w:val="it-IT"/>
+        </w:rPr>
+        <w:t xml:space="preserve"> modul în care se face în prezent acest proces</w:t>
+      </w:r>
+      <w:r>
+        <w:rPr>
+          <w:rFonts w:ascii="Times New Roman" w:hAnsi="Times New Roman" w:cs="Times New Roman"/>
+          <w:sz w:val="24"/>
+          <w:szCs w:val="24"/>
+        </w:rPr>
+        <w:t>: manual, de către oameni.</w:t>
+      </w:r>
+      <w:r>
+        <w:rPr>
+          <w:rFonts w:ascii="Times New Roman" w:hAnsi="Times New Roman" w:cs="Times New Roman"/>
+          <w:sz w:val="24"/>
+          <w:szCs w:val="24"/>
+          <w:lang w:val="it-IT"/>
+        </w:rPr>
+        <w:t xml:space="preserve"> C</w:t>
+      </w:r>
+      <w:r>
+        <w:rPr>
+          <w:rFonts w:ascii="Times New Roman" w:hAnsi="Times New Roman" w:cs="Times New Roman"/>
+          <w:sz w:val="24"/>
+          <w:szCs w:val="24"/>
+          <w:lang w:val="it-IT"/>
+        </w:rPr>
+        <w:t>lasificare</w:t>
+      </w:r>
+      <w:r>
+        <w:rPr>
+          <w:rFonts w:ascii="Times New Roman" w:hAnsi="Times New Roman" w:cs="Times New Roman"/>
+          <w:sz w:val="24"/>
+          <w:szCs w:val="24"/>
+          <w:lang w:val="it-IT"/>
+        </w:rPr>
+        <w:t>a automată pe baza genului</w:t>
+      </w:r>
+      <w:r>
+        <w:rPr>
+          <w:rFonts w:ascii="Times New Roman" w:hAnsi="Times New Roman" w:cs="Times New Roman"/>
+          <w:sz w:val="24"/>
+          <w:szCs w:val="24"/>
+          <w:lang w:val="it-IT"/>
+        </w:rPr>
+        <w:t xml:space="preserve"> poate oferi </w:t>
       </w:r>
       <w:r>
         <w:rPr>
@@ -80,12 +315,75 @@
           <w:szCs w:val="24"/>
           <w:lang w:val="it-IT"/>
         </w:rPr>
-        <w:t xml:space="preserve"> pentru dezvoltarea si evaluarea atributelor pentru orice fel de analiza a semnalelor audio pe baza continutului.</w:t>
-      </w:r>
-    </w:p>
-    <w:p>
-      <w:pPr>
-        <w:spacing w:line="360" w:lineRule="auto"/>
+        <w:t xml:space="preserve"> pentru dezvoltarea ș</w:t>
+      </w:r>
+      <w:r>
+        <w:rPr>
+          <w:rFonts w:ascii="Times New Roman" w:hAnsi="Times New Roman" w:cs="Times New Roman"/>
+          <w:sz w:val="24"/>
+          <w:szCs w:val="24"/>
+          <w:lang w:val="it-IT"/>
+        </w:rPr>
+        <w:t>i evaluarea atribut</w:t>
+      </w:r>
+      <w:r>
+        <w:rPr>
+          <w:rFonts w:ascii="Times New Roman" w:hAnsi="Times New Roman" w:cs="Times New Roman"/>
+          <w:sz w:val="24"/>
+          <w:szCs w:val="24"/>
+          <w:lang w:val="it-IT"/>
+        </w:rPr>
+        <w:t>elor pentru orice fel de analiză</w:t>
+      </w:r>
+      <w:r>
+        <w:rPr>
+          <w:rFonts w:ascii="Times New Roman" w:hAnsi="Times New Roman" w:cs="Times New Roman"/>
+          <w:sz w:val="24"/>
+          <w:szCs w:val="24"/>
+          <w:lang w:val="it-IT"/>
+        </w:rPr>
+        <w:t xml:space="preserve"> </w:t>
+      </w:r>
+      <w:r>
+        <w:rPr>
+          <w:rFonts w:ascii="Times New Roman" w:hAnsi="Times New Roman" w:cs="Times New Roman"/>
+          <w:sz w:val="24"/>
+          <w:szCs w:val="24"/>
+          <w:lang w:val="it-IT"/>
+        </w:rPr>
+        <w:t>a fișierelor audio pe baza conț</w:t>
+      </w:r>
+      <w:r>
+        <w:rPr>
+          <w:rFonts w:ascii="Times New Roman" w:hAnsi="Times New Roman" w:cs="Times New Roman"/>
+          <w:sz w:val="24"/>
+          <w:szCs w:val="24"/>
+          <w:lang w:val="it-IT"/>
+        </w:rPr>
+        <w:t>inutului</w:t>
+      </w:r>
+      <w:r>
+        <w:rPr>
+          <w:rFonts w:ascii="Times New Roman" w:hAnsi="Times New Roman" w:cs="Times New Roman"/>
+          <w:sz w:val="24"/>
+          <w:szCs w:val="24"/>
+          <w:lang w:val="it-IT"/>
+        </w:rPr>
+        <w:t xml:space="preserve"> lor</w:t>
+      </w:r>
+      <w:r>
+        <w:rPr>
+          <w:rFonts w:ascii="Times New Roman" w:hAnsi="Times New Roman" w:cs="Times New Roman"/>
+          <w:sz w:val="24"/>
+          <w:szCs w:val="24"/>
+          <w:lang w:val="it-IT"/>
+        </w:rPr>
+        <w:t>.</w:t>
+      </w:r>
+    </w:p>
+    <w:p>
+      <w:pPr>
+        <w:spacing w:line="240" w:lineRule="auto"/>
         <w:ind w:firstLine="720"/>
         <w:jc w:val="both"/>
         <w:rPr>
@@ -103,16 +401,88 @@
           <w:szCs w:val="24"/>
           <w:lang w:val="it-IT"/>
         </w:rPr>
-        <w:t>Aceasta lucrare prezinta un sistem de clasificare a melodiilor in 10 genuri, in functie de variatia energiei din jurul mai multor frecve</w:t>
-      </w:r>
-      <w:r>
-        <w:rPr>
-          <w:rFonts w:ascii="Times New Roman" w:hAnsi="Times New Roman" w:cs="Times New Roman"/>
-          <w:sz w:val="24"/>
-          <w:szCs w:val="24"/>
-          <w:lang w:val="it-IT"/>
-        </w:rPr>
-        <w:t xml:space="preserve">nte. Setul de date folosit este </w:t>
+        <w:t>Această lucrare prezintă</w:t>
+      </w:r>
+      <w:r>
+        <w:rPr>
+          <w:rFonts w:ascii="Times New Roman" w:hAnsi="Times New Roman" w:cs="Times New Roman"/>
+          <w:sz w:val="24"/>
+          <w:szCs w:val="24"/>
+          <w:lang w:val="it-IT"/>
+        </w:rPr>
+        <w:t xml:space="preserve"> un sist</w:t>
+      </w:r>
+      <w:r>
+        <w:rPr>
+          <w:rFonts w:ascii="Times New Roman" w:hAnsi="Times New Roman" w:cs="Times New Roman"/>
+          <w:sz w:val="24"/>
+          <w:szCs w:val="24"/>
+          <w:lang w:val="it-IT"/>
+        </w:rPr>
+        <w:t>em de clasificare automată a melodiilor în 10 genuri, în funcț</w:t>
+      </w:r>
+      <w:r>
+        <w:rPr>
+          <w:rFonts w:ascii="Times New Roman" w:hAnsi="Times New Roman" w:cs="Times New Roman"/>
+          <w:sz w:val="24"/>
+          <w:szCs w:val="24"/>
+          <w:lang w:val="it-IT"/>
+        </w:rPr>
+        <w:t>ie de v</w:t>
+      </w:r>
+      <w:r>
+        <w:rPr>
+          <w:rFonts w:ascii="Times New Roman" w:hAnsi="Times New Roman" w:cs="Times New Roman"/>
+          <w:sz w:val="24"/>
+          <w:szCs w:val="24"/>
+          <w:lang w:val="it-IT"/>
+        </w:rPr>
+        <w:t>ariaț</w:t>
+      </w:r>
+      <w:r>
+        <w:rPr>
+          <w:rFonts w:ascii="Times New Roman" w:hAnsi="Times New Roman" w:cs="Times New Roman"/>
+          <w:sz w:val="24"/>
+          <w:szCs w:val="24"/>
+          <w:lang w:val="it-IT"/>
+        </w:rPr>
+        <w:t>ia energiei din jurul mai multor frecve</w:t>
+      </w:r>
+      <w:r>
+        <w:rPr>
+          <w:rFonts w:ascii="Times New Roman" w:hAnsi="Times New Roman" w:cs="Times New Roman"/>
+          <w:sz w:val="24"/>
+          <w:szCs w:val="24"/>
+          <w:lang w:val="it-IT"/>
+        </w:rPr>
+        <w:t>nț</w:t>
+      </w:r>
+      <w:r>
+        <w:rPr>
+          <w:rFonts w:ascii="Times New Roman" w:hAnsi="Times New Roman" w:cs="Times New Roman"/>
+          <w:sz w:val="24"/>
+          <w:szCs w:val="24"/>
+          <w:lang w:val="it-IT"/>
+        </w:rPr>
+        <w:t>e. Setul de date folosit este</w:t>
+      </w:r>
+      <w:r>
+        <w:rPr>
+          <w:rFonts w:ascii="Times New Roman" w:hAnsi="Times New Roman" w:cs="Times New Roman"/>
+          <w:sz w:val="24"/>
+          <w:szCs w:val="24"/>
+          <w:lang w:val="it-IT"/>
+        </w:rPr>
+        <w:t xml:space="preserve"> unul ce de-a lungul timpului s-a consacrat in probleme de acest gen. El este</w:t>
+      </w:r>
+      <w:r>
+        <w:rPr>
+          <w:rFonts w:ascii="Times New Roman" w:hAnsi="Times New Roman" w:cs="Times New Roman"/>
+          <w:sz w:val="24"/>
+          <w:szCs w:val="24"/>
+          <w:lang w:val="it-IT"/>
+        </w:rPr>
+        <w:t xml:space="preserve"> </w:t>
       </w:r>
       <w:r>
         <w:rPr>
@@ -130,16 +500,61 @@
           <w:szCs w:val="24"/>
           <w:lang w:val="it-IT"/>
         </w:rPr>
-        <w:t xml:space="preserve"> si se numeste GTZAN.</w:t>
-      </w:r>
-      <w:r>
-        <w:rPr>
-          <w:rFonts w:ascii="Times New Roman" w:hAnsi="Times New Roman" w:cs="Times New Roman"/>
-          <w:sz w:val="24"/>
-          <w:szCs w:val="24"/>
-          <w:lang w:val="it-IT"/>
-        </w:rPr>
-        <w:t xml:space="preserve"> Clasificarea se face folosind mai multi algoritmi din domeniul invatarii automate. Se aplica, pe rand, 6 clasificatori, iar apoi, pe baza rezultatelor obtinute</w:t>
+        <w:t xml:space="preserve"> si disponibil sub numele </w:t>
+      </w:r>
+      <w:r>
+        <w:rPr>
+          <w:rFonts w:ascii="Times New Roman" w:hAnsi="Times New Roman" w:cs="Times New Roman"/>
+          <w:sz w:val="24"/>
+          <w:szCs w:val="24"/>
+          <w:lang w:val="it-IT"/>
+        </w:rPr>
+        <w:t>GTZAN.</w:t>
+      </w:r>
+      <w:r>
+        <w:rPr>
+          <w:rFonts w:ascii="Times New Roman" w:hAnsi="Times New Roman" w:cs="Times New Roman"/>
+          <w:sz w:val="24"/>
+          <w:szCs w:val="24"/>
+          <w:lang w:val="it-IT"/>
+        </w:rPr>
+        <w:t xml:space="preserve"> Clasif</w:t>
+      </w:r>
+      <w:r>
+        <w:rPr>
+          <w:rFonts w:ascii="Times New Roman" w:hAnsi="Times New Roman" w:cs="Times New Roman"/>
+          <w:sz w:val="24"/>
+          <w:szCs w:val="24"/>
+          <w:lang w:val="it-IT"/>
+        </w:rPr>
+        <w:t>icarea se face folosind mai mulți algoritmi din domeniul învățării automate. Se aplică, pe râ</w:t>
+      </w:r>
+      <w:r>
+        <w:rPr>
+          <w:rFonts w:ascii="Times New Roman" w:hAnsi="Times New Roman" w:cs="Times New Roman"/>
+          <w:sz w:val="24"/>
+          <w:szCs w:val="24"/>
+          <w:lang w:val="it-IT"/>
+        </w:rPr>
+        <w:t>nd, 6 clasificatori, iar apoi, pe baza rezultatelor o</w:t>
+      </w:r>
+      <w:r>
+        <w:rPr>
+          <w:rFonts w:ascii="Times New Roman" w:hAnsi="Times New Roman" w:cs="Times New Roman"/>
+          <w:sz w:val="24"/>
+          <w:szCs w:val="24"/>
+          <w:lang w:val="it-IT"/>
+        </w:rPr>
+        <w:t>bț</w:t>
+      </w:r>
+      <w:r>
+        <w:rPr>
+          <w:rFonts w:ascii="Times New Roman" w:hAnsi="Times New Roman" w:cs="Times New Roman"/>
+          <w:sz w:val="24"/>
+          <w:szCs w:val="24"/>
+          <w:lang w:val="it-IT"/>
+        </w:rPr>
+        <w:t>inute</w:t>
       </w:r>
       <w:r>
         <w:rPr>
@@ -193,34 +608,25 @@
           <w:szCs w:val="24"/>
           <w:lang w:val="it-IT"/>
         </w:rPr>
-        <w:t xml:space="preserve"> acorda</w:t>
-      </w:r>
-      <w:r>
-        <w:rPr>
-          <w:rFonts w:ascii="Times New Roman" w:hAnsi="Times New Roman" w:cs="Times New Roman"/>
-          <w:sz w:val="24"/>
-          <w:szCs w:val="24"/>
-          <w:lang w:val="it-IT"/>
-        </w:rPr>
-        <w:t>rea</w:t>
-      </w:r>
-      <w:r>
-        <w:rPr>
-          <w:rFonts w:ascii="Times New Roman" w:hAnsi="Times New Roman" w:cs="Times New Roman"/>
-          <w:sz w:val="24"/>
-          <w:szCs w:val="24"/>
-          <w:lang w:val="it-IT"/>
-        </w:rPr>
-        <w:t xml:space="preserve"> diferite</w:t>
-      </w:r>
-      <w:r>
-        <w:rPr>
-          <w:rFonts w:ascii="Times New Roman" w:hAnsi="Times New Roman" w:cs="Times New Roman"/>
-          <w:sz w:val="24"/>
-          <w:szCs w:val="24"/>
-          <w:lang w:val="it-IT"/>
-        </w:rPr>
-        <w:t>lor ponderi pentru</w:t>
+        <w:t xml:space="preserve"> a</w:t>
+      </w:r>
+      <w:r>
+        <w:rPr>
+          <w:rFonts w:ascii="Times New Roman" w:hAnsi="Times New Roman" w:cs="Times New Roman"/>
+          <w:sz w:val="24"/>
+          <w:szCs w:val="24"/>
+          <w:lang w:val="it-IT"/>
+        </w:rPr>
+        <w:t xml:space="preserve"> acorda diferite</w:t>
+      </w:r>
+      <w:r>
+        <w:rPr>
+          <w:rFonts w:ascii="Times New Roman" w:hAnsi="Times New Roman" w:cs="Times New Roman"/>
+          <w:sz w:val="24"/>
+          <w:szCs w:val="24"/>
+          <w:lang w:val="it-IT"/>
+        </w:rPr>
+        <w:t xml:space="preserve"> ponderi</w:t>
       </w:r>
       <w:r>
         <w:rPr>
@@ -230,6 +636,15 @@
           <w:lang w:val="it-IT"/>
         </w:rPr>
         <w:t xml:space="preserve"> clasificatori</w:t>
+      </w:r>
+      <w:r>
+        <w:rPr>
+          <w:rFonts w:ascii="Times New Roman" w:hAnsi="Times New Roman" w:cs="Times New Roman"/>
+          <w:sz w:val="24"/>
+          <w:szCs w:val="24"/>
+          <w:lang w:val="it-IT"/>
+        </w:rPr>
+        <w:t>lor deja creați</w:t>
       </w:r>
       <w:r>
         <w:rPr>
@@ -305,18 +720,76 @@
           <w:lang w:val="it-IT"/>
         </w:rPr>
         <w:tab/>
-        <w:t>Dimensiunea mare de informatii multimedia de pe internet face necesara construirea unor noi tipuri de utilitare automate, capabile sa</w:t>
-      </w:r>
-      <w:r>
-        <w:rPr>
-          <w:rFonts w:ascii="Times New Roman" w:hAnsi="Times New Roman" w:cs="Times New Roman"/>
-          <w:lang w:val="it-IT"/>
-        </w:rPr>
-        <w:t xml:space="preserve"> clasifice fisierele audio dupa</w:t>
-      </w:r>
-      <w:r>
-        <w:rPr>
-          <w:rFonts w:ascii="Times New Roman" w:hAnsi="Times New Roman" w:cs="Times New Roman"/>
+        <w:t>Dimensiunea mare de informaț</w:t>
+      </w:r>
+      <w:r>
+        <w:rPr>
+          <w:rFonts w:ascii="Times New Roman" w:hAnsi="Times New Roman" w:cs="Times New Roman"/>
+          <w:lang w:val="it-IT"/>
+        </w:rPr>
+        <w:t>ii multime</w:t>
+      </w:r>
+      <w:r>
+        <w:rPr>
+          <w:rFonts w:ascii="Times New Roman" w:hAnsi="Times New Roman" w:cs="Times New Roman"/>
+          <w:lang w:val="it-IT"/>
+        </w:rPr>
+        <w:t>dia de pe internet face necesară</w:t>
+      </w:r>
+      <w:r>
+        <w:rPr>
+          <w:rFonts w:ascii="Times New Roman" w:hAnsi="Times New Roman" w:cs="Times New Roman"/>
+          <w:lang w:val="it-IT"/>
+        </w:rPr>
+        <w:t xml:space="preserve"> construirea unor noi tipuri de utilitare automat</w:t>
+      </w:r>
+      <w:r>
+        <w:rPr>
+          <w:rFonts w:ascii="Times New Roman" w:hAnsi="Times New Roman" w:cs="Times New Roman"/>
+          <w:lang w:val="it-IT"/>
+        </w:rPr>
+        <w:t>e capabile să clasifice fișierele audio în genuri muzicale, pe baza conț</w:t>
+      </w:r>
+      <w:r>
+        <w:rPr>
+          <w:rFonts w:ascii="Times New Roman" w:hAnsi="Times New Roman" w:cs="Times New Roman"/>
+          <w:lang w:val="it-IT"/>
+        </w:rPr>
+        <w:t>inutului</w:t>
+      </w:r>
+      <w:r>
+        <w:rPr>
+          <w:rFonts w:ascii="Times New Roman" w:hAnsi="Times New Roman" w:cs="Times New Roman"/>
+          <w:lang w:val="it-IT"/>
+        </w:rPr>
+        <w:t xml:space="preserve"> lor</w:t>
+      </w:r>
+      <w:r>
+        <w:rPr>
+          <w:rFonts w:ascii="Times New Roman" w:hAnsi="Times New Roman" w:cs="Times New Roman"/>
+          <w:lang w:val="it-IT"/>
+        </w:rPr>
+        <w:t>.</w:t>
+      </w:r>
+      <w:r>
+        <w:rPr>
+          <w:rFonts w:ascii="Times New Roman" w:hAnsi="Times New Roman" w:cs="Times New Roman"/>
+          <w:lang w:val="it-IT"/>
+        </w:rPr>
+        <w:t xml:space="preserve"> </w:t>
+      </w:r>
+      <w:r>
+        <w:rPr>
+          <w:rFonts w:ascii="Times New Roman" w:hAnsi="Times New Roman" w:cs="Times New Roman"/>
+          <w:szCs w:val="20"/>
+          <w:lang w:val="it-IT"/>
+        </w:rPr>
+        <w:t>Importanța clasificării melodiilor în</w:t>
+      </w:r>
+      <w:r>
+        <w:rPr>
+          <w:rFonts w:ascii="Times New Roman" w:hAnsi="Times New Roman" w:cs="Times New Roman"/>
+          <w:szCs w:val="20"/>
           <w:lang w:val="it-IT"/>
         </w:rPr>
         <w:t xml:space="preserve"> gen</w:t>
@@ -324,20 +797,15 @@
       <w:r>
         <w:rPr>
           <w:rFonts w:ascii="Times New Roman" w:hAnsi="Times New Roman" w:cs="Times New Roman"/>
-          <w:lang w:val="it-IT"/>
-        </w:rPr>
-        <w:t>uri muzicale</w:t>
-      </w:r>
-      <w:r>
-        <w:rPr>
-          <w:rFonts w:ascii="Times New Roman" w:hAnsi="Times New Roman" w:cs="Times New Roman"/>
-          <w:lang w:val="it-IT"/>
-        </w:rPr>
-        <w:t>, pe baza continutului.</w:t>
-      </w:r>
-      <w:r>
-        <w:rPr>
-          <w:rFonts w:ascii="Times New Roman" w:hAnsi="Times New Roman" w:cs="Times New Roman"/>
+          <w:szCs w:val="20"/>
+          <w:lang w:val="it-IT"/>
+        </w:rPr>
+        <w:t>uri muzicale a fost subliniată de către</w:t>
+      </w:r>
+      <w:r>
+        <w:rPr>
+          <w:rFonts w:ascii="Times New Roman" w:hAnsi="Times New Roman" w:cs="Times New Roman"/>
+          <w:szCs w:val="20"/>
           <w:lang w:val="it-IT"/>
         </w:rPr>
         <w:t xml:space="preserve"> </w:t>
@@ -348,7 +816,7 @@
           <w:szCs w:val="20"/>
           <w:lang w:val="it-IT"/>
         </w:rPr>
-        <w:t>Importanta clasificarii melodiilor dupa gen</w:t>
+        <w:t>A.C.North ș</w:t>
       </w:r>
       <w:r>
         <w:rPr>
@@ -356,7 +824,7 @@
           <w:szCs w:val="20"/>
           <w:lang w:val="it-IT"/>
         </w:rPr>
-        <w:t xml:space="preserve">uri muzicale a fost subliniata </w:t>
+        <w:t>i David J Hargreaves</w:t>
       </w:r>
       <w:r>
         <w:rPr>
@@ -364,7 +832,7 @@
           <w:szCs w:val="20"/>
           <w:lang w:val="it-IT"/>
         </w:rPr>
-        <w:t>A.C.North si David J Hargreaves</w:t>
+        <w:t xml:space="preserve"> î</w:t>
       </w:r>
       <w:r>
         <w:rPr>
@@ -372,7 +840,7 @@
           <w:szCs w:val="20"/>
           <w:lang w:val="it-IT"/>
         </w:rPr>
-        <w:t xml:space="preserve"> in studiul lor</w:t>
+        <w:t>n studiul lor</w:t>
       </w:r>
       <w:r>
         <w:rPr>
@@ -389,7 +857,39 @@
           <w:szCs w:val="20"/>
           <w:lang w:val="it-IT"/>
         </w:rPr>
-        <w:t>. Acestia au facut un test prin care au vrut sa observe cat de mult ii influenteaza pe ascultatori  genul muzical in care este sustinuta o melodie. Rezultatul lor a fost ca ascultatorii asociaza mai degraba melodii diferite care apartin aceluiasi gen, decat aceeasi melodie cantata in genuri diferite.</w:t>
+        <w:t>. Aceș</w:t>
+      </w:r>
+      <w:r>
+        <w:rPr>
+          <w:rFonts w:ascii="Times New Roman" w:hAnsi="Times New Roman" w:cs="Times New Roman"/>
+          <w:szCs w:val="20"/>
+          <w:lang w:val="it-IT"/>
+        </w:rPr>
+        <w:t>tia au făcut un experiment prin care au vrut să</w:t>
+      </w:r>
+      <w:r>
+        <w:rPr>
+          <w:rFonts w:ascii="Times New Roman" w:hAnsi="Times New Roman" w:cs="Times New Roman"/>
+          <w:szCs w:val="20"/>
+          <w:lang w:val="it-IT"/>
+        </w:rPr>
+        <w:t xml:space="preserve"> ob</w:t>
+      </w:r>
+      <w:r>
+        <w:rPr>
+          <w:rFonts w:ascii="Times New Roman" w:hAnsi="Times New Roman" w:cs="Times New Roman"/>
+          <w:szCs w:val="20"/>
+          <w:lang w:val="it-IT"/>
+        </w:rPr>
+        <w:t>serve cât de mult îi influentează pe ascultători genul muzical în care este susținută o piesă muzicală. Rezultatul acestui studiu a fost că ascultătorii asociază mai ușor melodii diferite care aparțin aceluiași gen, decât aceeași melodie cântată î</w:t>
+      </w:r>
+      <w:r>
+        <w:rPr>
+          <w:rFonts w:ascii="Times New Roman" w:hAnsi="Times New Roman" w:cs="Times New Roman"/>
+          <w:szCs w:val="20"/>
+          <w:lang w:val="it-IT"/>
+        </w:rPr>
+        <w:t>n genuri diferite.</w:t>
       </w:r>
     </w:p>
     <w:p>
@@ -409,7 +909,7 @@
           <w:szCs w:val="20"/>
           <w:lang w:val="it-IT"/>
         </w:rPr>
-        <w:t>Necesitatea unui mecanism eficient de clasificare automata a melodiilor creste direct proportional</w:t>
+        <w:t xml:space="preserve">Necesitatea unui mecanism </w:t>
       </w:r>
       <w:r>
         <w:rPr>
@@ -417,7 +917,7 @@
           <w:szCs w:val="20"/>
           <w:lang w:val="it-IT"/>
         </w:rPr>
-        <w:t>a</w:t>
+        <w:t>eficient de clasificare automată a melodiilor crește direct proporț</w:t>
       </w:r>
       <w:r>
         <w:rPr>
@@ -425,229 +925,1020 @@
           <w:szCs w:val="20"/>
           <w:lang w:val="it-IT"/>
         </w:rPr>
-        <w:t xml:space="preserve"> cu numarul de melodii disponibile pe internet. Existenta unor algoritmi capabili sa clasifice automat melodiile dupa gen sunt de un real folos celor de lucreaza cu muzica. Colectiile mari de muzica, in momentul de fata, sunt grupate manual. Acest proces este greoi si anevoios. O alta problema a clasificarii manuale este ca diferiti oameni clasifica melodiile in mod subiectiv. Acest lucru poate duce la multe inconsistente.</w:t>
+        <w:t>ional</w:t>
+      </w:r>
+      <w:r>
+        <w:rPr>
+          <w:rFonts w:ascii="Times New Roman" w:hAnsi="Times New Roman" w:cs="Times New Roman"/>
+          <w:szCs w:val="20"/>
+          <w:lang w:val="it-IT"/>
+        </w:rPr>
+        <w:t xml:space="preserve"> cu numă</w:t>
+      </w:r>
+      <w:r>
+        <w:rPr>
+          <w:rFonts w:ascii="Times New Roman" w:hAnsi="Times New Roman" w:cs="Times New Roman"/>
+          <w:szCs w:val="20"/>
+          <w:lang w:val="it-IT"/>
+        </w:rPr>
+        <w:t>rul de melodii d</w:t>
+      </w:r>
+      <w:r>
+        <w:rPr>
+          <w:rFonts w:ascii="Times New Roman" w:hAnsi="Times New Roman" w:cs="Times New Roman"/>
+          <w:szCs w:val="20"/>
+          <w:lang w:val="it-IT"/>
+        </w:rPr>
+        <w:t>isponibile pe internet. Existența unor algoritmi capabili să</w:t>
+      </w:r>
+      <w:r>
+        <w:rPr>
+          <w:rFonts w:ascii="Times New Roman" w:hAnsi="Times New Roman" w:cs="Times New Roman"/>
+          <w:szCs w:val="20"/>
+          <w:lang w:val="it-IT"/>
+        </w:rPr>
+        <w:t xml:space="preserve"> </w:t>
+      </w:r>
+      <w:r>
+        <w:rPr>
+          <w:rFonts w:ascii="Times New Roman" w:hAnsi="Times New Roman" w:cs="Times New Roman"/>
+          <w:szCs w:val="20"/>
+          <w:lang w:val="it-IT"/>
+        </w:rPr>
+        <w:t>clasifice automat melodiile în diferite</w:t>
+      </w:r>
+      <w:r>
+        <w:rPr>
+          <w:rFonts w:ascii="Times New Roman" w:hAnsi="Times New Roman" w:cs="Times New Roman"/>
+          <w:szCs w:val="20"/>
+          <w:lang w:val="it-IT"/>
+        </w:rPr>
+        <w:t xml:space="preserve"> gen</w:t>
+      </w:r>
+      <w:r>
+        <w:rPr>
+          <w:rFonts w:ascii="Times New Roman" w:hAnsi="Times New Roman" w:cs="Times New Roman"/>
+          <w:szCs w:val="20"/>
+          <w:lang w:val="it-IT"/>
+        </w:rPr>
+        <w:t>uri sunt de un real folos celor ce lucrează în domeniul</w:t>
+      </w:r>
+      <w:r>
+        <w:rPr>
+          <w:rFonts w:ascii="Times New Roman" w:hAnsi="Times New Roman" w:cs="Times New Roman"/>
+          <w:szCs w:val="20"/>
+          <w:lang w:val="it-IT"/>
+        </w:rPr>
+        <w:t xml:space="preserve"> muzica</w:t>
+      </w:r>
+      <w:r>
+        <w:rPr>
+          <w:rFonts w:ascii="Times New Roman" w:hAnsi="Times New Roman" w:cs="Times New Roman"/>
+          <w:szCs w:val="20"/>
+          <w:lang w:val="it-IT"/>
+        </w:rPr>
+        <w:t>l, în special în cazul administratorilor unor colecții mari de melodii</w:t>
+      </w:r>
+      <w:r>
+        <w:rPr>
+          <w:rFonts w:ascii="Times New Roman" w:hAnsi="Times New Roman" w:cs="Times New Roman"/>
+          <w:szCs w:val="20"/>
+          <w:lang w:val="it-IT"/>
+        </w:rPr>
+        <w:t>. Aceste colecții, î</w:t>
+      </w:r>
+      <w:r>
+        <w:rPr>
+          <w:rFonts w:ascii="Times New Roman" w:hAnsi="Times New Roman" w:cs="Times New Roman"/>
+          <w:szCs w:val="20"/>
+          <w:lang w:val="it-IT"/>
+        </w:rPr>
+        <w:t>n momentul de față, sunt grupate manual. Ca orice alt</w:t>
+      </w:r>
+      <w:r>
+        <w:rPr>
+          <w:rFonts w:ascii="Times New Roman" w:hAnsi="Times New Roman" w:cs="Times New Roman"/>
+          <w:szCs w:val="20"/>
+          <w:lang w:val="it-IT"/>
+        </w:rPr>
+        <w:t xml:space="preserve"> proces</w:t>
+      </w:r>
+      <w:r>
+        <w:rPr>
+          <w:rFonts w:ascii="Times New Roman" w:hAnsi="Times New Roman" w:cs="Times New Roman"/>
+          <w:szCs w:val="20"/>
+          <w:lang w:val="it-IT"/>
+        </w:rPr>
+        <w:t xml:space="preserve"> manual și acesta este greoi ș</w:t>
+      </w:r>
+      <w:r>
+        <w:rPr>
+          <w:rFonts w:ascii="Times New Roman" w:hAnsi="Times New Roman" w:cs="Times New Roman"/>
+          <w:szCs w:val="20"/>
+          <w:lang w:val="it-IT"/>
+        </w:rPr>
+        <w:t>i anevoios.</w:t>
+      </w:r>
+      <w:r>
+        <w:rPr>
+          <w:rFonts w:ascii="Times New Roman" w:hAnsi="Times New Roman" w:cs="Times New Roman"/>
+          <w:szCs w:val="20"/>
+          <w:lang w:val="it-IT"/>
+        </w:rPr>
+        <w:t xml:space="preserve"> Mai mult decât atât î</w:t>
+      </w:r>
+      <w:r>
+        <w:rPr>
+          <w:rFonts w:ascii="Times New Roman" w:hAnsi="Times New Roman" w:cs="Times New Roman"/>
+          <w:szCs w:val="20"/>
+          <w:lang w:val="it-IT"/>
+        </w:rPr>
+        <w:t>n cazul</w:t>
+      </w:r>
+      <w:r>
+        <w:rPr>
+          <w:rFonts w:ascii="Times New Roman" w:hAnsi="Times New Roman" w:cs="Times New Roman"/>
+          <w:szCs w:val="20"/>
+          <w:lang w:val="it-IT"/>
+        </w:rPr>
+        <w:t xml:space="preserve"> clasifică</w:t>
+      </w:r>
+      <w:r>
+        <w:rPr>
+          <w:rFonts w:ascii="Times New Roman" w:hAnsi="Times New Roman" w:cs="Times New Roman"/>
+          <w:szCs w:val="20"/>
+          <w:lang w:val="it-IT"/>
+        </w:rPr>
+        <w:t>rii manuale</w:t>
+      </w:r>
+      <w:r>
+        <w:rPr>
+          <w:rFonts w:ascii="Times New Roman" w:hAnsi="Times New Roman" w:cs="Times New Roman"/>
+          <w:szCs w:val="20"/>
+          <w:lang w:val="it-IT"/>
+        </w:rPr>
+        <w:t xml:space="preserve"> poate apărea și subiectivitatea și se poate ajunge la situația î</w:t>
+      </w:r>
+      <w:r>
+        <w:rPr>
+          <w:rFonts w:ascii="Times New Roman" w:hAnsi="Times New Roman" w:cs="Times New Roman"/>
+          <w:szCs w:val="20"/>
+          <w:lang w:val="it-IT"/>
+        </w:rPr>
+        <w:t>n care</w:t>
+      </w:r>
+      <w:r>
+        <w:rPr>
+          <w:rFonts w:ascii="Times New Roman" w:hAnsi="Times New Roman" w:cs="Times New Roman"/>
+          <w:szCs w:val="20"/>
+          <w:lang w:val="it-IT"/>
+        </w:rPr>
+        <w:t xml:space="preserve"> diferiț</w:t>
+      </w:r>
+      <w:r>
+        <w:rPr>
+          <w:rFonts w:ascii="Times New Roman" w:hAnsi="Times New Roman" w:cs="Times New Roman"/>
+          <w:szCs w:val="20"/>
+          <w:lang w:val="it-IT"/>
+        </w:rPr>
+        <w:t>i oameni clas</w:t>
+      </w:r>
+      <w:r>
+        <w:rPr>
+          <w:rFonts w:ascii="Times New Roman" w:hAnsi="Times New Roman" w:cs="Times New Roman"/>
+          <w:szCs w:val="20"/>
+          <w:lang w:val="it-IT"/>
+        </w:rPr>
+        <w:t>ifică aceeaș</w:t>
+      </w:r>
+      <w:r>
+        <w:rPr>
+          <w:rFonts w:ascii="Times New Roman" w:hAnsi="Times New Roman" w:cs="Times New Roman"/>
+          <w:szCs w:val="20"/>
+          <w:lang w:val="it-IT"/>
+        </w:rPr>
+        <w:t xml:space="preserve">i melodie </w:t>
+      </w:r>
+      <w:r>
+        <w:rPr>
+          <w:rFonts w:ascii="Times New Roman" w:hAnsi="Times New Roman" w:cs="Times New Roman"/>
+          <w:szCs w:val="20"/>
+          <w:lang w:val="it-IT"/>
+        </w:rPr>
+        <w:t>în două</w:t>
+      </w:r>
+      <w:r>
+        <w:rPr>
+          <w:rFonts w:ascii="Times New Roman" w:hAnsi="Times New Roman" w:cs="Times New Roman"/>
+          <w:szCs w:val="20"/>
+          <w:lang w:val="it-IT"/>
+        </w:rPr>
+        <w:t xml:space="preserve"> genuri diferite</w:t>
+      </w:r>
+      <w:r>
+        <w:rPr>
+          <w:rFonts w:ascii="Times New Roman" w:hAnsi="Times New Roman" w:cs="Times New Roman"/>
+          <w:szCs w:val="20"/>
+          <w:lang w:val="it-IT"/>
+        </w:rPr>
+        <w:t>, în funcție de preferințele lor</w:t>
+      </w:r>
+      <w:r>
+        <w:rPr>
+          <w:rFonts w:ascii="Times New Roman" w:hAnsi="Times New Roman" w:cs="Times New Roman"/>
+          <w:szCs w:val="20"/>
+          <w:lang w:val="it-IT"/>
+        </w:rPr>
+        <w:t>. Acest lucru poate duce la multe incon</w:t>
+      </w:r>
+      <w:r>
+        <w:rPr>
+          <w:rFonts w:ascii="Times New Roman" w:hAnsi="Times New Roman" w:cs="Times New Roman"/>
+          <w:szCs w:val="20"/>
+          <w:lang w:val="it-IT"/>
+        </w:rPr>
+        <w:t>sistenț</w:t>
+      </w:r>
+      <w:r>
+        <w:rPr>
+          <w:rFonts w:ascii="Times New Roman" w:hAnsi="Times New Roman" w:cs="Times New Roman"/>
+          <w:szCs w:val="20"/>
+          <w:lang w:val="it-IT"/>
+        </w:rPr>
+        <w:t>e.</w:t>
+      </w:r>
+    </w:p>
+    <w:p>
+      <w:pPr>
+        <w:spacing w:after="120" w:line="360" w:lineRule="auto"/>
+        <w:jc w:val="both"/>
+        <w:rPr>
+          <w:rFonts w:ascii="Times New Roman" w:hAnsi="Times New Roman" w:cs="Times New Roman"/>
+          <w:sz w:val="24"/>
+          <w:szCs w:val="20"/>
+          <w:lang w:val="it-IT"/>
+        </w:rPr>
+      </w:pPr>
+      <w:r>
+        <w:rPr>
+          <w:rFonts w:ascii="Times New Roman" w:hAnsi="Times New Roman" w:cs="Times New Roman"/>
+          <w:lang w:val="it-IT"/>
+        </w:rPr>
+        <w:tab/>
+      </w:r>
+      <w:r>
+        <w:rPr>
+          <w:rFonts w:ascii="Times New Roman" w:hAnsi="Times New Roman" w:cs="Times New Roman"/>
+          <w:sz w:val="24"/>
+          <w:szCs w:val="20"/>
+          <w:lang w:val="it-IT"/>
+        </w:rPr>
+        <w:t xml:space="preserve">Chiar și muzicologii </w:t>
+      </w:r>
+      <w:r>
+        <w:rPr>
+          <w:rFonts w:ascii="Times New Roman" w:hAnsi="Times New Roman" w:cs="Times New Roman"/>
+          <w:sz w:val="24"/>
+          <w:szCs w:val="20"/>
+          <w:lang w:val="ro-RO"/>
+        </w:rPr>
+        <w:t>ș</w:t>
+      </w:r>
+      <w:r>
+        <w:rPr>
+          <w:rFonts w:ascii="Times New Roman" w:hAnsi="Times New Roman" w:cs="Times New Roman"/>
+          <w:sz w:val="24"/>
+          <w:szCs w:val="20"/>
+          <w:lang w:val="it-IT"/>
+        </w:rPr>
+        <w:t>i-au arătat interesul față de aplicații practice care să clasifice fișierele audio după gen. În momentul de față</w:t>
+      </w:r>
+      <w:r>
+        <w:rPr>
+          <w:rFonts w:ascii="Times New Roman" w:hAnsi="Times New Roman" w:cs="Times New Roman"/>
+          <w:sz w:val="24"/>
+          <w:szCs w:val="20"/>
+          <w:lang w:val="it-IT"/>
+        </w:rPr>
+        <w:t xml:space="preserve"> exist</w:t>
+      </w:r>
+      <w:r>
+        <w:rPr>
+          <w:rFonts w:ascii="Times New Roman" w:hAnsi="Times New Roman" w:cs="Times New Roman"/>
+          <w:sz w:val="24"/>
+          <w:szCs w:val="20"/>
+          <w:lang w:val="ro-RO"/>
+        </w:rPr>
+        <w:t>ă</w:t>
+      </w:r>
+      <w:r>
+        <w:rPr>
+          <w:rFonts w:ascii="Times New Roman" w:hAnsi="Times New Roman" w:cs="Times New Roman"/>
+          <w:sz w:val="24"/>
+          <w:szCs w:val="20"/>
+          <w:lang w:val="it-IT"/>
+        </w:rPr>
+        <w:t xml:space="preserve"> o cunoaștere limitată</w:t>
+      </w:r>
+      <w:r>
+        <w:rPr>
+          <w:rFonts w:ascii="Times New Roman" w:hAnsi="Times New Roman" w:cs="Times New Roman"/>
+          <w:sz w:val="24"/>
+          <w:szCs w:val="20"/>
+          <w:lang w:val="it-IT"/>
+        </w:rPr>
+        <w:t xml:space="preserve"> a mecani</w:t>
+      </w:r>
+      <w:r>
+        <w:rPr>
+          <w:rFonts w:ascii="Times New Roman" w:hAnsi="Times New Roman" w:cs="Times New Roman"/>
+          <w:sz w:val="24"/>
+          <w:szCs w:val="20"/>
+          <w:lang w:val="it-IT"/>
+        </w:rPr>
+        <w:t>smului pe care noi, ca oameni, îl folosim, în mod natur</w:t>
+      </w:r>
+      <w:r>
+        <w:rPr>
+          <w:rFonts w:ascii="Times New Roman" w:hAnsi="Times New Roman" w:cs="Times New Roman"/>
+          <w:sz w:val="24"/>
+          <w:szCs w:val="20"/>
+          <w:lang w:val="it-IT"/>
+        </w:rPr>
+        <w:t>al, pentru a grupa</w:t>
+      </w:r>
+      <w:r>
+        <w:rPr>
+          <w:rFonts w:ascii="Times New Roman" w:hAnsi="Times New Roman" w:cs="Times New Roman"/>
+          <w:sz w:val="24"/>
+          <w:szCs w:val="20"/>
+          <w:lang w:val="it-IT"/>
+        </w:rPr>
+        <w:t xml:space="preserve"> melodiile în</w:t>
+      </w:r>
+      <w:r>
+        <w:rPr>
+          <w:rFonts w:ascii="Times New Roman" w:hAnsi="Times New Roman" w:cs="Times New Roman"/>
+          <w:sz w:val="24"/>
+          <w:szCs w:val="20"/>
+          <w:lang w:val="it-IT"/>
+        </w:rPr>
+        <w:t xml:space="preserve"> gen</w:t>
+      </w:r>
+      <w:r>
+        <w:rPr>
+          <w:rFonts w:ascii="Times New Roman" w:hAnsi="Times New Roman" w:cs="Times New Roman"/>
+          <w:sz w:val="24"/>
+          <w:szCs w:val="20"/>
+          <w:lang w:val="it-IT"/>
+        </w:rPr>
+        <w:t>uri muzicale. Nu ș</w:t>
+      </w:r>
+      <w:r>
+        <w:rPr>
+          <w:rFonts w:ascii="Times New Roman" w:hAnsi="Times New Roman" w:cs="Times New Roman"/>
+          <w:sz w:val="24"/>
+          <w:szCs w:val="20"/>
+          <w:lang w:val="it-IT"/>
+        </w:rPr>
+        <w:t>tim</w:t>
+      </w:r>
+      <w:r>
+        <w:rPr>
+          <w:rFonts w:ascii="Times New Roman" w:hAnsi="Times New Roman" w:cs="Times New Roman"/>
+          <w:sz w:val="24"/>
+          <w:szCs w:val="20"/>
+          <w:lang w:val="it-IT"/>
+        </w:rPr>
+        <w:t xml:space="preserve"> exact</w:t>
+      </w:r>
+      <w:r>
+        <w:rPr>
+          <w:rFonts w:ascii="Times New Roman" w:hAnsi="Times New Roman" w:cs="Times New Roman"/>
+          <w:sz w:val="24"/>
+          <w:szCs w:val="20"/>
+          <w:lang w:val="it-IT"/>
+        </w:rPr>
+        <w:t xml:space="preserve"> atributele </w:t>
+      </w:r>
+      <w:r>
+        <w:rPr>
+          <w:rFonts w:ascii="Times New Roman" w:hAnsi="Times New Roman" w:cs="Times New Roman"/>
+          <w:sz w:val="24"/>
+          <w:szCs w:val="20"/>
+          <w:lang w:val="it-IT"/>
+        </w:rPr>
+        <w:t>ce sunt utilizate precum nici câ</w:t>
+      </w:r>
+      <w:r>
+        <w:rPr>
+          <w:rFonts w:ascii="Times New Roman" w:hAnsi="Times New Roman" w:cs="Times New Roman"/>
+          <w:sz w:val="24"/>
+          <w:szCs w:val="20"/>
+          <w:lang w:val="it-IT"/>
+        </w:rPr>
+        <w:t>t de im</w:t>
+      </w:r>
+      <w:r>
+        <w:rPr>
+          <w:rFonts w:ascii="Times New Roman" w:hAnsi="Times New Roman" w:cs="Times New Roman"/>
+          <w:sz w:val="24"/>
+          <w:szCs w:val="20"/>
+          <w:lang w:val="it-IT"/>
+        </w:rPr>
+        <w:t>portante sunt. Un sistem care să poată clasifica, în mod automat fisierele audio, ar putea oferi aceste informaț</w:t>
+      </w:r>
+      <w:r>
+        <w:rPr>
+          <w:rFonts w:ascii="Times New Roman" w:hAnsi="Times New Roman" w:cs="Times New Roman"/>
+          <w:sz w:val="24"/>
+          <w:szCs w:val="20"/>
+          <w:lang w:val="it-IT"/>
+        </w:rPr>
+        <w:t>ii.</w:t>
+      </w:r>
+    </w:p>
+    <w:p>
+      <w:pPr>
+        <w:spacing w:after="120" w:line="360" w:lineRule="auto"/>
+        <w:ind w:firstLine="360"/>
+        <w:jc w:val="both"/>
+        <w:rPr>
+          <w:rFonts w:ascii="Times New Roman" w:hAnsi="Times New Roman" w:cs="Times New Roman"/>
+          <w:sz w:val="24"/>
+          <w:szCs w:val="20"/>
+          <w:lang w:val="it-IT"/>
+        </w:rPr>
+      </w:pPr>
+      <w:r>
+        <w:rPr>
+          <w:rFonts w:ascii="Times New Roman" w:hAnsi="Times New Roman" w:cs="Times New Roman"/>
+          <w:sz w:val="24"/>
+          <w:szCs w:val="20"/>
+          <w:lang w:val="it-IT"/>
+        </w:rPr>
+        <w:t>Lucrarea de fa</w:t>
+      </w:r>
+      <w:r>
+        <w:rPr>
+          <w:rFonts w:ascii="Times New Roman" w:hAnsi="Times New Roman" w:cs="Times New Roman"/>
+          <w:sz w:val="24"/>
+          <w:szCs w:val="20"/>
+          <w:lang w:val="ro-RO"/>
+        </w:rPr>
+        <w:t>ț</w:t>
+      </w:r>
+      <w:r>
+        <w:rPr>
+          <w:rFonts w:ascii="Times New Roman" w:hAnsi="Times New Roman" w:cs="Times New Roman"/>
+          <w:sz w:val="24"/>
+          <w:szCs w:val="20"/>
+          <w:lang w:val="it-IT"/>
+        </w:rPr>
+        <w:t>ă prezintă</w:t>
+      </w:r>
+      <w:r>
+        <w:rPr>
+          <w:rFonts w:ascii="Times New Roman" w:hAnsi="Times New Roman" w:cs="Times New Roman"/>
+          <w:sz w:val="24"/>
+          <w:szCs w:val="20"/>
+          <w:lang w:val="it-IT"/>
+        </w:rPr>
+        <w:t xml:space="preserve"> un sistem de clasificare a melodi</w:t>
+      </w:r>
+      <w:r>
+        <w:rPr>
+          <w:rFonts w:ascii="Times New Roman" w:hAnsi="Times New Roman" w:cs="Times New Roman"/>
+          <w:sz w:val="24"/>
+          <w:szCs w:val="20"/>
+          <w:lang w:val="it-IT"/>
+        </w:rPr>
+        <w:t>ilor în 10 genuri, în funcție de  coeficientii MFCC.</w:t>
+      </w:r>
+      <w:r>
+        <w:rPr>
+          <w:rFonts w:ascii="Times New Roman" w:hAnsi="Times New Roman" w:cs="Times New Roman"/>
+          <w:lang w:val="it-IT"/>
+        </w:rPr>
+        <w:t xml:space="preserve"> </w:t>
+      </w:r>
+      <w:r>
+        <w:rPr>
+          <w:rFonts w:ascii="Times New Roman" w:hAnsi="Times New Roman" w:cs="Times New Roman"/>
+          <w:lang w:val="it-IT"/>
+        </w:rPr>
+        <w:t xml:space="preserve">Aceşti coeficienţi au </w:t>
+      </w:r>
+      <w:r>
+        <w:rPr>
+          <w:rFonts w:ascii="Times New Roman" w:hAnsi="Times New Roman" w:cs="Times New Roman"/>
+          <w:sz w:val="24"/>
+          <w:szCs w:val="24"/>
+          <w:lang w:val="it-IT"/>
+        </w:rPr>
+        <w:t>fost calculaţi prima dată de Davis şi Mermelstein în 1980 şi de atunci sunt un punct de referinţă în domeniul procesării fişiserelor audio</w:t>
+      </w:r>
+      <w:r>
+        <w:rPr>
+          <w:rFonts w:ascii="Times New Roman" w:hAnsi="Times New Roman" w:cs="Times New Roman"/>
+          <w:sz w:val="24"/>
+          <w:szCs w:val="24"/>
+          <w:lang w:val="it-IT"/>
+        </w:rPr>
+        <w:t>.</w:t>
+      </w:r>
+      <w:r>
+        <w:rPr>
+          <w:rFonts w:ascii="Times New Roman" w:hAnsi="Times New Roman" w:cs="Times New Roman"/>
+          <w:sz w:val="24"/>
+          <w:szCs w:val="24"/>
+          <w:lang w:val="it-IT"/>
+        </w:rPr>
+        <w:t xml:space="preserve"> </w:t>
+      </w:r>
+      <w:r>
+        <w:rPr>
+          <w:rFonts w:ascii="Times New Roman" w:hAnsi="Times New Roman" w:cs="Times New Roman"/>
+          <w:sz w:val="24"/>
+          <w:szCs w:val="24"/>
+          <w:lang w:val="it-IT"/>
+        </w:rPr>
+        <w:t>Atunci c</w:t>
+      </w:r>
+      <w:r>
+        <w:rPr>
+          <w:rFonts w:ascii="Times New Roman" w:hAnsi="Times New Roman" w:cs="Times New Roman"/>
+          <w:sz w:val="24"/>
+          <w:szCs w:val="24"/>
+          <w:lang w:val="ro-RO"/>
+        </w:rPr>
+        <w:t>â</w:t>
+      </w:r>
+      <w:r>
+        <w:rPr>
+          <w:rFonts w:ascii="Times New Roman" w:hAnsi="Times New Roman" w:cs="Times New Roman"/>
+          <w:sz w:val="24"/>
+          <w:szCs w:val="24"/>
+          <w:lang w:val="it-IT"/>
+        </w:rPr>
+        <w:t>nd au fost creați aceș</w:t>
+      </w:r>
+      <w:r>
+        <w:rPr>
+          <w:rFonts w:ascii="Times New Roman" w:hAnsi="Times New Roman" w:cs="Times New Roman"/>
+          <w:sz w:val="24"/>
+          <w:szCs w:val="24"/>
+          <w:lang w:val="it-IT"/>
+        </w:rPr>
+        <w:t>ti coeficienti s-a încercat sa se</w:t>
+      </w:r>
+      <w:r>
+        <w:rPr>
+          <w:rFonts w:ascii="Times New Roman" w:hAnsi="Times New Roman" w:cs="Times New Roman"/>
+          <w:sz w:val="24"/>
+          <w:szCs w:val="24"/>
+          <w:lang w:val="it-IT"/>
+        </w:rPr>
+        <w:t xml:space="preserve"> înţel</w:t>
+      </w:r>
+      <w:r>
+        <w:rPr>
+          <w:rFonts w:ascii="Times New Roman" w:hAnsi="Times New Roman" w:cs="Times New Roman"/>
+          <w:sz w:val="24"/>
+          <w:szCs w:val="24"/>
+          <w:lang w:val="it-IT"/>
+        </w:rPr>
+        <w:t>eaga</w:t>
+      </w:r>
+      <w:r>
+        <w:rPr>
+          <w:rFonts w:ascii="Times New Roman" w:hAnsi="Times New Roman" w:cs="Times New Roman"/>
+          <w:sz w:val="24"/>
+          <w:szCs w:val="24"/>
+          <w:lang w:val="it-IT"/>
+        </w:rPr>
+        <w:t xml:space="preserve"> modul în care urechea umană modelează sunetele şi să</w:t>
+      </w:r>
+      <w:r>
+        <w:rPr>
+          <w:rFonts w:ascii="Times New Roman" w:hAnsi="Times New Roman" w:cs="Times New Roman"/>
+          <w:sz w:val="24"/>
+          <w:szCs w:val="24"/>
+          <w:lang w:val="it-IT"/>
+        </w:rPr>
+        <w:t xml:space="preserve"> se reproduca</w:t>
+      </w:r>
+      <w:r>
+        <w:rPr>
+          <w:rFonts w:ascii="Times New Roman" w:hAnsi="Times New Roman" w:cs="Times New Roman"/>
+          <w:sz w:val="24"/>
+          <w:szCs w:val="24"/>
+          <w:lang w:val="it-IT"/>
+        </w:rPr>
+        <w:t xml:space="preserve"> acest proces</w:t>
+      </w:r>
+      <w:r>
+        <w:rPr>
+          <w:rFonts w:ascii="Times New Roman" w:hAnsi="Times New Roman" w:cs="Times New Roman"/>
+          <w:sz w:val="24"/>
+          <w:szCs w:val="24"/>
+          <w:lang w:val="it-IT"/>
+        </w:rPr>
+        <w:t>.</w:t>
+      </w:r>
+      <w:r>
+        <w:rPr>
+          <w:rFonts w:ascii="Times New Roman" w:hAnsi="Times New Roman" w:cs="Times New Roman"/>
+          <w:sz w:val="24"/>
+          <w:szCs w:val="24"/>
+          <w:lang w:val="it-IT"/>
+        </w:rPr>
+        <w:t xml:space="preserve"> </w:t>
+      </w:r>
+      <w:r>
+        <w:rPr>
+          <w:rFonts w:ascii="Times New Roman" w:eastAsia="Noto Sans CJK SC Regular" w:hAnsi="Times New Roman" w:cs="Times New Roman"/>
+          <w:kern w:val="3"/>
+          <w:sz w:val="24"/>
+          <w:szCs w:val="24"/>
+          <w:lang w:val="it-IT" w:eastAsia="zh-CN" w:bidi="hi-IN"/>
+        </w:rPr>
+        <w:t>Setul de date folosit pentru antrena</w:t>
+      </w:r>
+      <w:r>
+        <w:rPr>
+          <w:rFonts w:ascii="Times New Roman" w:eastAsia="Noto Sans CJK SC Regular" w:hAnsi="Times New Roman" w:cs="Times New Roman"/>
+          <w:kern w:val="3"/>
+          <w:sz w:val="24"/>
+          <w:szCs w:val="24"/>
+          <w:lang w:val="it-IT" w:eastAsia="zh-CN" w:bidi="hi-IN"/>
+        </w:rPr>
+        <w:t xml:space="preserve">rea modelului este GTZAN. Acesta </w:t>
+      </w:r>
+      <w:r>
+        <w:rPr>
+          <w:rFonts w:ascii="Times New Roman" w:eastAsia="Noto Sans CJK SC Regular" w:hAnsi="Times New Roman" w:cs="Times New Roman"/>
+          <w:kern w:val="3"/>
+          <w:sz w:val="24"/>
+          <w:szCs w:val="24"/>
+          <w:lang w:val="it-IT" w:eastAsia="zh-CN" w:bidi="hi-IN"/>
+        </w:rPr>
+        <w:t>a fost folosit pentru prima data in domeniul analizei pieselor audio de catre G.Tzanetakis si P.Cook</w:t>
+      </w:r>
+      <w:r>
+        <w:rPr>
+          <w:rFonts w:ascii="Times New Roman" w:hAnsi="Times New Roman" w:cs="Times New Roman"/>
+          <w:sz w:val="24"/>
+          <w:szCs w:val="24"/>
+        </w:rPr>
+        <w:t xml:space="preserve"> </w:t>
+      </w:r>
+      <w:r>
+        <w:rPr>
+          <w:rFonts w:ascii="Times New Roman" w:eastAsia="Noto Sans CJK SC Regular" w:hAnsi="Times New Roman" w:cs="Times New Roman"/>
+          <w:kern w:val="3"/>
+          <w:sz w:val="24"/>
+          <w:szCs w:val="24"/>
+          <w:lang w:val="it-IT" w:eastAsia="zh-CN" w:bidi="hi-IN"/>
+        </w:rPr>
+        <w:t>Fisierele sunt colectate in anul 2000-2001 dintr-o varietate de surse inclusiv CD-uri personale, radio si chiar inregistra</w:t>
+      </w:r>
+      <w:bookmarkStart w:id="0" w:name="_GoBack"/>
+      <w:bookmarkEnd w:id="0"/>
+      <w:r>
+        <w:rPr>
+          <w:rFonts w:ascii="Times New Roman" w:eastAsia="Noto Sans CJK SC Regular" w:hAnsi="Times New Roman" w:cs="Times New Roman"/>
+          <w:kern w:val="3"/>
+          <w:sz w:val="24"/>
+          <w:szCs w:val="24"/>
+          <w:lang w:val="it-IT" w:eastAsia="zh-CN" w:bidi="hi-IN"/>
+        </w:rPr>
+        <w:t xml:space="preserve">ri cu microfonul pentru a reprezenta o varietate de conditii </w:t>
+      </w:r>
+      <w:r>
+        <w:rPr>
+          <w:rFonts w:ascii="Times New Roman" w:eastAsia="Noto Sans CJK SC Regular" w:hAnsi="Times New Roman" w:cs="Times New Roman"/>
+          <w:kern w:val="3"/>
+          <w:sz w:val="24"/>
+          <w:szCs w:val="24"/>
+          <w:lang w:val="it-IT" w:eastAsia="zh-CN" w:bidi="hi-IN"/>
+        </w:rPr>
+        <w:lastRenderedPageBreak/>
+        <w:t>de inregistrare</w:t>
+      </w:r>
+      <w:r>
+        <w:rPr>
+          <w:rFonts w:ascii="Times New Roman" w:eastAsia="Noto Sans CJK SC Regular" w:hAnsi="Times New Roman" w:cs="Times New Roman"/>
+          <w:kern w:val="3"/>
+          <w:sz w:val="24"/>
+          <w:szCs w:val="24"/>
+          <w:lang w:val="it-IT" w:eastAsia="zh-CN" w:bidi="hi-IN"/>
+        </w:rPr>
+        <w:t xml:space="preserve"> a unei piese audio. Setul de date consta in 1000 de melodii de lungime de 30 de secunde. Aceste melodii sunt impartite in 10 genuri, cate 100 pentru fiecare gen muzical: </w:t>
+      </w:r>
+      <w:r>
+        <w:rPr>
+          <w:rFonts w:ascii="Times New Roman" w:hAnsi="Times New Roman" w:cs="Times New Roman"/>
+          <w:sz w:val="24"/>
+          <w:szCs w:val="20"/>
+        </w:rPr>
+        <w:t>blues</w:t>
+      </w:r>
+      <w:r>
+        <w:rPr>
+          <w:rFonts w:ascii="Times New Roman" w:hAnsi="Times New Roman" w:cs="Times New Roman"/>
+          <w:sz w:val="24"/>
+          <w:szCs w:val="20"/>
+        </w:rPr>
+        <w:t>, clasic, country, disco, hip-hop, jazz, metal, pop, reggae si rock.</w:t>
       </w:r>
     </w:p>
     <w:p>
       <w:pPr>
         <w:spacing w:line="360" w:lineRule="auto"/>
+        <w:ind w:firstLine="360"/>
         <w:jc w:val="both"/>
         <w:rPr>
           <w:rFonts w:ascii="Times New Roman" w:hAnsi="Times New Roman" w:cs="Times New Roman"/>
           <w:sz w:val="24"/>
+          <w:szCs w:val="24"/>
+          <w:lang w:val="it-IT"/>
+        </w:rPr>
+      </w:pPr>
+      <w:r>
+        <w:rPr>
+          <w:rFonts w:ascii="Times New Roman" w:hAnsi="Times New Roman" w:cs="Times New Roman"/>
+          <w:sz w:val="24"/>
+          <w:szCs w:val="24"/>
+          <w:lang w:val="it-IT"/>
+        </w:rPr>
+        <w:t xml:space="preserve">Prima abordare a fost aceea de a gasi un singur clasificator, cel mai bun, care sa obtina cea mai mare acuratete. S-au incercat, </w:t>
+      </w:r>
+      <w:r>
+        <w:rPr>
+          <w:rFonts w:ascii="Times New Roman" w:hAnsi="Times New Roman" w:cs="Times New Roman"/>
+          <w:sz w:val="24"/>
+          <w:szCs w:val="24"/>
+          <w:lang w:val="it-IT"/>
+        </w:rPr>
+        <w:t>pe rand urmatorii clasificatori</w:t>
+      </w:r>
+      <w:r>
+        <w:rPr>
+          <w:rFonts w:ascii="Times New Roman" w:hAnsi="Times New Roman" w:cs="Times New Roman"/>
+          <w:sz w:val="24"/>
+          <w:szCs w:val="24"/>
+        </w:rPr>
+        <w:t xml:space="preserve">: </w:t>
+      </w:r>
+      <w:r>
+        <w:rPr>
+          <w:rFonts w:ascii="Times New Roman" w:hAnsi="Times New Roman" w:cs="Times New Roman"/>
+          <w:sz w:val="24"/>
+          <w:szCs w:val="24"/>
+          <w:lang w:val="it-IT"/>
+        </w:rPr>
+        <w:t>Regresie Logistica, Retele Neuronale</w:t>
+      </w:r>
+      <w:r>
+        <w:rPr>
+          <w:rFonts w:ascii="Times New Roman" w:hAnsi="Times New Roman" w:cs="Times New Roman"/>
+          <w:sz w:val="24"/>
+          <w:szCs w:val="24"/>
+          <w:lang w:val="it-IT"/>
+        </w:rPr>
+        <w:t xml:space="preserve">, </w:t>
+      </w:r>
+      <w:r>
+        <w:rPr>
+          <w:rFonts w:ascii="Times New Roman" w:hAnsi="Times New Roman" w:cs="Times New Roman"/>
+          <w:sz w:val="24"/>
+          <w:szCs w:val="24"/>
+        </w:rPr>
+        <w:t xml:space="preserve">Masini pe Vector Suport (SVM), </w:t>
+      </w:r>
+      <w:r>
+        <w:rPr>
+          <w:rFonts w:ascii="Times New Roman" w:hAnsi="Times New Roman" w:cs="Times New Roman"/>
+          <w:sz w:val="24"/>
+          <w:szCs w:val="24"/>
+          <w:lang w:val="it-IT"/>
+        </w:rPr>
+        <w:t>Gradient Boosting, Random Forest</w:t>
+      </w:r>
+      <w:r>
+        <w:rPr>
+          <w:rFonts w:ascii="Times New Roman" w:hAnsi="Times New Roman" w:cs="Times New Roman"/>
+          <w:sz w:val="24"/>
+          <w:szCs w:val="24"/>
+          <w:lang w:val="it-IT"/>
+        </w:rPr>
+        <w:t xml:space="preserve"> si</w:t>
+      </w:r>
+      <w:r>
+        <w:rPr>
+          <w:rFonts w:ascii="Times New Roman" w:hAnsi="Times New Roman" w:cs="Times New Roman"/>
+          <w:sz w:val="24"/>
+          <w:szCs w:val="24"/>
+          <w:lang w:val="it-IT"/>
+        </w:rPr>
+        <w:t xml:space="preserve"> KNN</w:t>
+      </w:r>
+      <w:r>
+        <w:rPr>
+          <w:rFonts w:ascii="Times New Roman" w:hAnsi="Times New Roman" w:cs="Times New Roman"/>
+          <w:sz w:val="24"/>
+          <w:szCs w:val="24"/>
+          <w:lang w:val="it-IT"/>
+        </w:rPr>
+        <w:t>, fiecare cu acuratete</w:t>
+      </w:r>
+      <w:r>
+        <w:rPr>
+          <w:rFonts w:ascii="Times New Roman" w:hAnsi="Times New Roman" w:cs="Times New Roman"/>
+          <w:sz w:val="24"/>
+          <w:szCs w:val="24"/>
+          <w:lang w:val="it-IT"/>
+        </w:rPr>
+        <w:t>a lui</w:t>
+      </w:r>
+      <w:r>
+        <w:rPr>
+          <w:rFonts w:ascii="Times New Roman" w:hAnsi="Times New Roman" w:cs="Times New Roman"/>
+          <w:sz w:val="24"/>
+          <w:szCs w:val="24"/>
+          <w:lang w:val="it-IT"/>
+        </w:rPr>
+        <w:t xml:space="preserve"> </w:t>
+      </w:r>
+      <w:r>
+        <w:rPr>
+          <w:rFonts w:ascii="Times New Roman" w:hAnsi="Times New Roman" w:cs="Times New Roman"/>
+          <w:sz w:val="24"/>
+          <w:szCs w:val="24"/>
+          <w:lang w:val="it-IT"/>
+        </w:rPr>
+        <w:t>proprie</w:t>
+      </w:r>
+      <w:r>
+        <w:rPr>
+          <w:rFonts w:ascii="Times New Roman" w:hAnsi="Times New Roman" w:cs="Times New Roman"/>
+          <w:sz w:val="24"/>
+          <w:szCs w:val="24"/>
+          <w:lang w:val="it-IT"/>
+        </w:rPr>
+        <w:t>. Unii clasificatori s-au pliat pe aceasta problema, avand o acuratete destul de buna, altii nu s-au potrivit la fel de bine.</w:t>
+      </w:r>
+      <w:r>
+        <w:rPr>
+          <w:rFonts w:ascii="Times New Roman" w:hAnsi="Times New Roman" w:cs="Times New Roman"/>
+          <w:sz w:val="24"/>
+          <w:szCs w:val="24"/>
+          <w:lang w:val="it-IT"/>
+        </w:rPr>
+        <w:t xml:space="preserve"> Cea mai buna acuratete a fost cea a algoritmului </w:t>
+      </w:r>
+      <w:r>
+        <w:rPr>
+          <w:rFonts w:ascii="Times New Roman" w:hAnsi="Times New Roman" w:cs="Times New Roman"/>
+          <w:sz w:val="24"/>
+          <w:szCs w:val="24"/>
+          <w:lang w:val="it-IT"/>
+        </w:rPr>
+        <w:t>Random Forest</w:t>
+      </w:r>
+      <w:r>
+        <w:rPr>
+          <w:rFonts w:ascii="Times New Roman" w:hAnsi="Times New Roman" w:cs="Times New Roman"/>
+          <w:sz w:val="24"/>
+          <w:szCs w:val="24"/>
+          <w:lang w:val="it-IT"/>
+        </w:rPr>
+        <w:t xml:space="preserve">. Rata de succes a fost de </w:t>
+      </w:r>
+      <w:r>
+        <w:rPr>
+          <w:rFonts w:ascii="Times New Roman" w:hAnsi="Times New Roman" w:cs="Times New Roman"/>
+          <w:sz w:val="24"/>
+          <w:szCs w:val="24"/>
+          <w:lang w:val="it-IT"/>
+        </w:rPr>
+        <w:t>77</w:t>
+      </w:r>
+      <w:r>
+        <w:rPr>
+          <w:rFonts w:ascii="Times New Roman" w:hAnsi="Times New Roman" w:cs="Times New Roman"/>
+          <w:sz w:val="24"/>
+          <w:szCs w:val="24"/>
+          <w:lang w:val="it-IT"/>
+        </w:rPr>
+        <w:t>.</w:t>
+      </w:r>
+      <w:r>
+        <w:rPr>
+          <w:rFonts w:ascii="Times New Roman" w:hAnsi="Times New Roman" w:cs="Times New Roman"/>
+          <w:sz w:val="24"/>
+          <w:szCs w:val="24"/>
+          <w:lang w:val="it-IT"/>
+        </w:rPr>
+        <w:t>975</w:t>
+      </w:r>
+      <w:r>
+        <w:rPr>
+          <w:rFonts w:ascii="Times New Roman" w:hAnsi="Times New Roman" w:cs="Times New Roman"/>
+          <w:sz w:val="24"/>
+          <w:szCs w:val="24"/>
+          <w:lang w:val="it-IT"/>
+        </w:rPr>
+        <w:t>%.</w:t>
+      </w:r>
+    </w:p>
+    <w:p>
+      <w:pPr>
+        <w:spacing w:line="360" w:lineRule="auto"/>
+        <w:ind w:firstLine="360"/>
+        <w:jc w:val="both"/>
+        <w:rPr>
+          <w:rFonts w:ascii="Times New Roman" w:hAnsi="Times New Roman" w:cs="Times New Roman"/>
+          <w:sz w:val="24"/>
+          <w:szCs w:val="24"/>
+          <w:lang w:val="it-IT"/>
+        </w:rPr>
+      </w:pPr>
+      <w:r>
+        <w:rPr>
+          <w:rFonts w:ascii="Times New Roman" w:hAnsi="Times New Roman" w:cs="Times New Roman"/>
+          <w:sz w:val="24"/>
+          <w:szCs w:val="24"/>
+          <w:lang w:val="it-IT"/>
+        </w:rPr>
+        <w:t xml:space="preserve">Apoi, in incearcarea de a obtine o acuratete, s-a mai folosit un clasificator care are rolul de a acorda diferite ponderi celorlalti algoritmi aminiti deja. Aceasta tehnica poarta numele de crearea unui clasificator expert. S-a dovedit ca aceasta abordare a dus la obtinerea unei </w:t>
+      </w:r>
+      <w:r>
+        <w:rPr>
+          <w:rFonts w:ascii="Times New Roman" w:hAnsi="Times New Roman" w:cs="Times New Roman"/>
+          <w:sz w:val="24"/>
+          <w:szCs w:val="24"/>
+          <w:lang w:val="it-IT"/>
+        </w:rPr>
+        <w:t xml:space="preserve">acurate de </w:t>
+      </w:r>
+      <w:r>
+        <w:rPr>
+          <w:rFonts w:ascii="Times New Roman" w:hAnsi="Times New Roman" w:cs="Times New Roman"/>
+          <w:sz w:val="24"/>
+          <w:szCs w:val="24"/>
+          <w:lang w:val="it-IT"/>
+        </w:rPr>
+        <w:t>88</w:t>
+      </w:r>
+      <w:r>
+        <w:rPr>
+          <w:rFonts w:ascii="Times New Roman" w:hAnsi="Times New Roman" w:cs="Times New Roman"/>
+          <w:sz w:val="24"/>
+          <w:szCs w:val="24"/>
+          <w:lang w:val="it-IT"/>
+        </w:rPr>
+        <w:t>.</w:t>
+      </w:r>
+      <w:r>
+        <w:rPr>
+          <w:rFonts w:ascii="Times New Roman" w:hAnsi="Times New Roman" w:cs="Times New Roman"/>
+          <w:sz w:val="24"/>
+          <w:szCs w:val="24"/>
+          <w:lang w:val="it-IT"/>
+        </w:rPr>
+        <w:t>275</w:t>
+      </w:r>
+      <w:r>
+        <w:rPr>
+          <w:rFonts w:ascii="Times New Roman" w:hAnsi="Times New Roman" w:cs="Times New Roman"/>
+          <w:sz w:val="24"/>
+          <w:szCs w:val="24"/>
+          <w:lang w:val="it-IT"/>
+        </w:rPr>
+        <w:t>%.</w:t>
+      </w:r>
+    </w:p>
+    <w:p>
+      <w:pPr>
+        <w:spacing w:line="360" w:lineRule="auto"/>
+        <w:ind w:firstLine="360"/>
+        <w:jc w:val="both"/>
+        <w:rPr>
+          <w:rFonts w:ascii="Times New Roman" w:hAnsi="Times New Roman" w:cs="Times New Roman"/>
+          <w:sz w:val="24"/>
+          <w:szCs w:val="24"/>
+          <w:lang w:val="it-IT"/>
+        </w:rPr>
+      </w:pPr>
+      <w:r>
+        <w:rPr>
+          <w:rFonts w:ascii="Times New Roman" w:hAnsi="Times New Roman" w:cs="Times New Roman"/>
+          <w:sz w:val="24"/>
           <w:szCs w:val="20"/>
           <w:lang w:val="it-IT"/>
         </w:rPr>
-      </w:pPr>
-      <w:r>
-        <w:rPr>
-          <w:rFonts w:ascii="Times New Roman" w:hAnsi="Times New Roman" w:cs="Times New Roman"/>
-          <w:lang w:val="it-IT"/>
-        </w:rPr>
-        <w:tab/>
-      </w:r>
-      <w:r>
-        <w:rPr>
-          <w:rFonts w:ascii="Times New Roman" w:hAnsi="Times New Roman" w:cs="Times New Roman"/>
-          <w:sz w:val="24"/>
-          <w:szCs w:val="20"/>
-          <w:lang w:val="it-IT"/>
-        </w:rPr>
-        <w:t>Chiar si muzicologii si-au aratat interesul fata de aplicatii practice care sa clasifice fisierele audio dupa gen. In momentul de fata exista o cunoastere limitata a mecanismului pe care noi, ca oameni, il folosim, in mod narutal, pentru a grupa melodiile dupa gen. Nu stim</w:t>
-      </w:r>
-      <w:r>
-        <w:rPr>
-          <w:rFonts w:ascii="Times New Roman" w:hAnsi="Times New Roman" w:cs="Times New Roman"/>
-          <w:sz w:val="24"/>
-          <w:szCs w:val="20"/>
-          <w:lang w:val="it-IT"/>
-        </w:rPr>
-        <w:t xml:space="preserve"> exact</w:t>
-      </w:r>
-      <w:r>
-        <w:rPr>
-          <w:rFonts w:ascii="Times New Roman" w:hAnsi="Times New Roman" w:cs="Times New Roman"/>
-          <w:sz w:val="24"/>
-          <w:szCs w:val="20"/>
-          <w:lang w:val="it-IT"/>
-        </w:rPr>
-        <w:t xml:space="preserve"> atributele ce sunt utilizate precum nici cat de importante sunt. Un sistem care sa poate clasifica, in mod automat, melodiile, ar putea oferi aceste informatii.</w:t>
-      </w:r>
-    </w:p>
-    <w:p>
-      <w:pPr>
-        <w:spacing w:line="360" w:lineRule="auto"/>
-        <w:jc w:val="both"/>
-        <w:rPr>
-          <w:rFonts w:ascii="Times New Roman" w:hAnsi="Times New Roman" w:cs="Times New Roman"/>
-          <w:b/>
-          <w:sz w:val="24"/>
-          <w:szCs w:val="20"/>
-        </w:rPr>
-      </w:pPr>
-      <w:r>
-        <w:rPr>
-          <w:rFonts w:ascii="Times New Roman" w:hAnsi="Times New Roman" w:cs="Times New Roman"/>
-          <w:b/>
-          <w:sz w:val="24"/>
-          <w:szCs w:val="20"/>
-          <w:lang w:val="it-IT"/>
-        </w:rPr>
-        <w:tab/>
-        <w:t xml:space="preserve">Lucrarea de fata prezinta un sistem de clasificare a melodiilor in 10 genuri, in functie de variatia energiei din jurul mai multor frecvente. </w:t>
-      </w:r>
-      <w:r>
-        <w:rPr>
-          <w:rFonts w:ascii="Times New Roman" w:hAnsi="Times New Roman" w:cs="Times New Roman"/>
-          <w:b/>
-          <w:sz w:val="24"/>
-          <w:szCs w:val="20"/>
-        </w:rPr>
-        <w:t>Cele 10 genuri muzicale sunt: bluz, clasic, country, disco, hip-hop, jazz, metal,</w:t>
-      </w:r>
-      <w:r>
-        <w:rPr>
-          <w:rFonts w:ascii="Times New Roman" w:hAnsi="Times New Roman" w:cs="Times New Roman"/>
-          <w:b/>
-          <w:sz w:val="24"/>
-          <w:szCs w:val="20"/>
-        </w:rPr>
-        <w:t xml:space="preserve"> pop, reggae</w:t>
-      </w:r>
-      <w:r>
-        <w:rPr>
-          <w:rFonts w:ascii="Times New Roman" w:hAnsi="Times New Roman" w:cs="Times New Roman"/>
-          <w:b/>
-          <w:sz w:val="24"/>
-          <w:szCs w:val="20"/>
-        </w:rPr>
-        <w:t xml:space="preserve"> si rock</w:t>
-      </w:r>
-      <w:r>
-        <w:rPr>
-          <w:rFonts w:ascii="Times New Roman" w:hAnsi="Times New Roman" w:cs="Times New Roman"/>
-          <w:b/>
-          <w:sz w:val="24"/>
-          <w:szCs w:val="20"/>
-        </w:rPr>
-        <w:t>.</w:t>
-      </w:r>
-    </w:p>
-    <w:p>
-      <w:pPr>
-        <w:spacing w:line="360" w:lineRule="auto"/>
-        <w:jc w:val="both"/>
-        <w:rPr>
-          <w:rFonts w:ascii="Times New Roman" w:hAnsi="Times New Roman" w:cs="Times New Roman"/>
-          <w:sz w:val="24"/>
-          <w:szCs w:val="20"/>
-          <w:lang w:val="it-IT"/>
-        </w:rPr>
-      </w:pPr>
-      <w:r>
-        <w:rPr>
-          <w:rFonts w:ascii="Times New Roman" w:hAnsi="Times New Roman" w:cs="Times New Roman"/>
-          <w:sz w:val="24"/>
-          <w:szCs w:val="20"/>
-        </w:rPr>
-        <w:t xml:space="preserve"> </w:t>
-      </w:r>
-      <w:r>
-        <w:rPr>
-          <w:rFonts w:ascii="Times New Roman" w:hAnsi="Times New Roman" w:cs="Times New Roman"/>
-          <w:sz w:val="24"/>
-          <w:szCs w:val="20"/>
-          <w:lang w:val="it-IT"/>
-        </w:rPr>
-        <w:t>Setul de date folosit este public si se numeste GTZAN. Clasificarea se face folosind mai multi algoritmi din domeniul invatarii automate. Se aplica, pe rand, 6 clasificatori, iar apoi, pe baza rezultatelor obtinute este creat un clasificator expert care se va antrena in a acorda diferite ponderi pentru acesti clasificatori</w:t>
-      </w:r>
-      <w:r>
-        <w:rPr>
-          <w:rFonts w:ascii="Times New Roman" w:hAnsi="Times New Roman" w:cs="Times New Roman"/>
-          <w:sz w:val="24"/>
-          <w:szCs w:val="20"/>
-          <w:lang w:val="it-IT"/>
-        </w:rPr>
-        <w:t>.</w:t>
-      </w:r>
-    </w:p>
-    <w:p>
-      <w:pPr>
-        <w:spacing w:line="360" w:lineRule="auto"/>
-        <w:jc w:val="both"/>
-        <w:rPr>
-          <w:rFonts w:ascii="Times New Roman" w:hAnsi="Times New Roman" w:cs="Times New Roman"/>
-          <w:sz w:val="24"/>
-          <w:szCs w:val="20"/>
-          <w:lang w:val="it-IT"/>
-        </w:rPr>
-      </w:pPr>
-    </w:p>
-    <w:p>
-      <w:pPr>
-        <w:spacing w:line="360" w:lineRule="auto"/>
-        <w:jc w:val="both"/>
-        <w:rPr>
-          <w:rFonts w:ascii="Times New Roman" w:hAnsi="Times New Roman" w:cs="Times New Roman"/>
-          <w:sz w:val="24"/>
-          <w:szCs w:val="20"/>
-          <w:lang w:val="it-IT"/>
-        </w:rPr>
-      </w:pPr>
-    </w:p>
-    <w:p>
-      <w:pPr>
-        <w:spacing w:line="360" w:lineRule="auto"/>
-        <w:jc w:val="both"/>
-        <w:rPr>
-          <w:rFonts w:ascii="Times New Roman" w:hAnsi="Times New Roman" w:cs="Times New Roman"/>
-          <w:sz w:val="24"/>
-          <w:szCs w:val="20"/>
-          <w:lang w:val="it-IT"/>
-        </w:rPr>
-      </w:pPr>
-      <w:r>
-        <w:rPr>
-          <w:rFonts w:ascii="Times New Roman" w:hAnsi="Times New Roman" w:cs="Times New Roman"/>
-          <w:sz w:val="24"/>
-          <w:szCs w:val="20"/>
-          <w:lang w:val="it-IT"/>
-        </w:rPr>
-        <w:lastRenderedPageBreak/>
-        <w:tab/>
-      </w:r>
-    </w:p>
-    <w:p>
-      <w:pPr>
-        <w:spacing w:line="360" w:lineRule="auto"/>
-        <w:jc w:val="both"/>
-        <w:rPr>
-          <w:rFonts w:ascii="Times New Roman" w:hAnsi="Times New Roman" w:cs="Times New Roman"/>
-          <w:sz w:val="24"/>
-          <w:szCs w:val="20"/>
-          <w:lang w:val="it-IT"/>
-        </w:rPr>
-      </w:pPr>
-    </w:p>
-    <w:p>
-      <w:pPr>
-        <w:spacing w:line="360" w:lineRule="auto"/>
-        <w:jc w:val="both"/>
-        <w:rPr>
-          <w:rFonts w:ascii="Times New Roman" w:hAnsi="Times New Roman" w:cs="Times New Roman"/>
-          <w:sz w:val="24"/>
-          <w:szCs w:val="20"/>
-          <w:lang w:val="it-IT"/>
-        </w:rPr>
-      </w:pPr>
-      <w:r>
-        <w:rPr>
-          <w:rFonts w:ascii="Times New Roman" w:hAnsi="Times New Roman" w:cs="Times New Roman"/>
-          <w:sz w:val="24"/>
-          <w:szCs w:val="20"/>
-          <w:lang w:val="it-IT"/>
-        </w:rPr>
-        <w:tab/>
         <w:t>Cercetarea in acest domeniu poate avea implicatii mai mari decat doar clasificarea dupa genuri muzicale. Tehnicile dezvoltate pentru crearea sistemelor de clasificare a melodiilor dupa gen pot fi adaptate si pentru alte tipuri de clasificare, spre exemplu clasificarea stilului sau a perioadei de timp cand a aparut o melodie.</w:t>
       </w:r>
     </w:p>
@@ -1263,18 +2554,7 @@
             <w:sz w:val="24"/>
             <w:szCs w:val="20"/>
           </w:rPr>
-          <m:t xml:space="preserve"> bluz, clasic, country, disco, hip-hop, jazz, metal, pop, regg</m:t>
-        </m:r>
-        <m:r>
-          <m:rPr>
-            <m:sty m:val="p"/>
-          </m:rPr>
-          <w:rPr>
-            <w:rFonts w:ascii="Cambria Math" w:hAnsi="Cambria Math" w:cs="Times New Roman"/>
-            <w:sz w:val="24"/>
-            <w:szCs w:val="20"/>
-          </w:rPr>
-          <m:t>ae, rock</m:t>
+          <m:t xml:space="preserve"> bluz, clasic, country, disco, hip-hop, jazz, metal, pop, reggae, rock</m:t>
         </m:r>
         <m:r>
           <w:rPr>
@@ -1693,19 +2973,7 @@
         <w:rPr>
           <w:i/>
         </w:rPr>
-        <w:t>“</w:t>
-      </w:r>
-      <w:r>
-        <w:rPr>
-          <w:i/>
-        </w:rPr>
-        <w:t>Music Genre Recognition</w:t>
-      </w:r>
-      <w:r>
-        <w:rPr>
-          <w:i/>
-        </w:rPr>
-        <w:t>”</w:t>
+        <w:t>“Music Genre Recognition”</w:t>
       </w:r>
       <w:r>
         <w:t xml:space="preserve"> - </w:t>
@@ -1902,31 +3170,10 @@
         <w:rPr>
           <w:i/>
         </w:rPr>
-        <w:t>“</w:t>
-      </w:r>
-      <w:r>
-        <w:rPr>
-          <w:i/>
-        </w:rPr>
-        <w:t>Music Genre Classification</w:t>
-      </w:r>
-      <w:r>
-        <w:rPr>
-          <w:i/>
-        </w:rPr>
-        <w:t>”</w:t>
-      </w:r>
-      <w:r>
-        <w:t xml:space="preserve"> - </w:t>
-      </w:r>
-      <w:r>
-        <w:t>Tao Li,</w:t>
-      </w:r>
-      <w:r>
-        <w:t xml:space="preserve"> Mitsunori Ogihara si </w:t>
-      </w:r>
-      <w:r>
-        <w:t xml:space="preserve">Qi Li </w:t>
+        <w:t>“Music Genre Classification”</w:t>
+      </w:r>
+      <w:r>
+        <w:t xml:space="preserve"> - Tao Li, Mitsunori Ogihara si Qi Li </w:t>
       </w:r>
     </w:p>
     <w:p>
@@ -2366,7 +3613,7 @@
           <w:szCs w:val="20"/>
         </w:rPr>
         <w:lastRenderedPageBreak/>
-        <w:t>“</w:t>
+        <w:t>“Workshop on Multimedia Discovery and Mining” -</w:t>
       </w:r>
       <w:r>
         <w:rPr>
@@ -2376,26 +3623,6 @@
           <w:sz w:val="20"/>
           <w:szCs w:val="20"/>
         </w:rPr>
-        <w:t>Workshop on Multimedia Discovery and Mining</w:t>
-      </w:r>
-      <w:r>
-        <w:rPr>
-          <w:rFonts w:ascii="Verdana" w:hAnsi="Verdana"/>
-          <w:i/>
-          <w:iCs/>
-          <w:sz w:val="20"/>
-          <w:szCs w:val="20"/>
-        </w:rPr>
-        <w:t>” -</w:t>
-      </w:r>
-      <w:r>
-        <w:rPr>
-          <w:rFonts w:ascii="Verdana" w:hAnsi="Verdana"/>
-          <w:i/>
-          <w:iCs/>
-          <w:sz w:val="20"/>
-          <w:szCs w:val="20"/>
-        </w:rPr>
         <w:t xml:space="preserve"> </w:t>
       </w:r>
       <w:r>
@@ -2798,7 +4025,27 @@
           <w:szCs w:val="24"/>
           <w:lang w:val="it-IT" w:eastAsia="zh-CN" w:bidi="hi-IN"/>
         </w:rPr>
-        <w:t>Setul de date folosit pentru antrenarea modelului este GTZAN. Acest set de date a fost folosit pentru prima data in domeniul analizei pieselor audio de catre G.Tzanetakis si P.Cook in bine-cunoscuta lucrare “Musical genre classification of audio signals”.</w:t>
+        <w:t>Setul de date folosit pentru antrenarea modelului este GTZAN. Acest set de date a fost folosit pentru prima data in domeniul analizei pieselor audio de catre</w:t>
+      </w:r>
+      <w:r>
+        <w:rPr>
+          <w:rFonts w:ascii="Times New Roman" w:eastAsia="Noto Sans CJK SC Regular" w:hAnsi="Times New Roman" w:cs="Times New Roman"/>
+          <w:kern w:val="3"/>
+          <w:sz w:val="24"/>
+          <w:szCs w:val="24"/>
+          <w:lang w:val="it-IT" w:eastAsia="zh-CN" w:bidi="hi-IN"/>
+        </w:rPr>
+        <w:t xml:space="preserve"> G.Tzanetakis si P.Cook in bine </w:t>
+      </w:r>
+      <w:r>
+        <w:rPr>
+          <w:rFonts w:ascii="Times New Roman" w:eastAsia="Noto Sans CJK SC Regular" w:hAnsi="Times New Roman" w:cs="Times New Roman"/>
+          <w:kern w:val="3"/>
+          <w:sz w:val="24"/>
+          <w:szCs w:val="24"/>
+          <w:lang w:val="it-IT" w:eastAsia="zh-CN" w:bidi="hi-IN"/>
+        </w:rPr>
+        <w:t>cunoscuta lucrare “Musical genre classification of audio signals”.</w:t>
       </w:r>
     </w:p>
     <w:p>
@@ -18195,7 +19442,7 @@
           <w:lang w:val="it-IT"/>
         </w:rPr>
         <w:lastRenderedPageBreak/>
-        <w:t>Metot</w:t>
+        <w:t>Metod</w:t>
       </w:r>
       <w:r>
         <w:rPr>
@@ -18551,6 +19798,16 @@
         </w:rPr>
         <w:lastRenderedPageBreak/>
         <w:t xml:space="preserve"> </w:t>
+      </w:r>
+      <w:r>
+        <w:rPr>
+          <w:rFonts w:ascii="Times New Roman" w:hAnsi="Times New Roman" w:cs="Times New Roman"/>
+          <w:b/>
+          <w:sz w:val="24"/>
+          <w:szCs w:val="24"/>
+          <w:lang w:val="it-IT"/>
+        </w:rPr>
+        <w:tab/>
       </w:r>
       <w:r>
         <w:rPr>
@@ -18884,6 +20141,7 @@
     </w:p>
     <w:p>
       <w:pPr>
+        <w:spacing w:line="360" w:lineRule="auto"/>
         <w:ind w:firstLine="360"/>
         <w:rPr>
           <w:lang w:val="it-IT"/>
@@ -19022,48 +20280,39 @@
           <w:szCs w:val="24"/>
           <w:lang w:val="it-IT"/>
         </w:rPr>
+        <w:t xml:space="preserve"> Against</w:t>
+      </w:r>
+      <w:r>
+        <w:rPr>
+          <w:rFonts w:ascii="Times New Roman" w:hAnsi="Times New Roman" w:cs="Times New Roman"/>
+          <w:sz w:val="24"/>
+          <w:szCs w:val="24"/>
+          <w:lang w:val="it-IT"/>
+        </w:rPr>
+        <w:t xml:space="preserve"> -All (Unul-impotriva-Tuturor</w:t>
+      </w:r>
+      <w:r>
+        <w:rPr>
+          <w:rFonts w:ascii="Times New Roman" w:hAnsi="Times New Roman" w:cs="Times New Roman"/>
+          <w:sz w:val="24"/>
+          <w:szCs w:val="24"/>
+          <w:lang w:val="it-IT"/>
+        </w:rPr>
+        <w:t>).</w:t>
+      </w:r>
+      <w:r>
+        <w:rPr>
+          <w:rFonts w:ascii="Times New Roman" w:hAnsi="Times New Roman" w:cs="Times New Roman"/>
+          <w:sz w:val="24"/>
+          <w:szCs w:val="24"/>
+          <w:lang w:val="it-IT"/>
+        </w:rPr>
         <w:t xml:space="preserve"> </w:t>
       </w:r>
-      <w:r>
-        <w:rPr>
-          <w:rFonts w:ascii="Times New Roman" w:hAnsi="Times New Roman" w:cs="Times New Roman"/>
-          <w:sz w:val="24"/>
-          <w:szCs w:val="24"/>
-          <w:lang w:val="it-IT"/>
-        </w:rPr>
-        <w:t>Against</w:t>
-      </w:r>
-      <w:r>
-        <w:rPr>
-          <w:rFonts w:ascii="Times New Roman" w:hAnsi="Times New Roman" w:cs="Times New Roman"/>
-          <w:sz w:val="24"/>
-          <w:szCs w:val="24"/>
-          <w:lang w:val="it-IT"/>
-        </w:rPr>
-        <w:t xml:space="preserve"> -All (Unul-impotriva-Tuturor</w:t>
-      </w:r>
-      <w:r>
-        <w:rPr>
-          <w:rFonts w:ascii="Times New Roman" w:hAnsi="Times New Roman" w:cs="Times New Roman"/>
-          <w:sz w:val="24"/>
-          <w:szCs w:val="24"/>
-          <w:lang w:val="it-IT"/>
-        </w:rPr>
-        <w:t>).</w:t>
-      </w:r>
-      <w:r>
-        <w:rPr>
-          <w:rFonts w:ascii="Times New Roman" w:hAnsi="Times New Roman" w:cs="Times New Roman"/>
-          <w:sz w:val="24"/>
-          <w:szCs w:val="24"/>
-          <w:lang w:val="it-IT"/>
-        </w:rPr>
-        <w:t xml:space="preserve"> </w:t>
-      </w:r>
-    </w:p>
-    <w:p>
-      <w:pPr>
-        <w:pStyle w:val="Heading3"/>
+    </w:p>
+    <w:p>
+      <w:pPr>
+        <w:pStyle w:val="Heading4"/>
         <w:rPr>
           <w:lang w:val="it-IT"/>
         </w:rPr>
@@ -24979,13 +26228,10 @@
                         </wps:wsp>
                         <wps:wsp>
                           <wps:cNvPr id="377" name="Straight Arrow Connector 377"/>
-                          <wps:cNvCnPr>
-                            <a:stCxn id="207" idx="6"/>
-                            <a:endCxn id="218" idx="2"/>
-                          </wps:cNvCnPr>
+                          <wps:cNvCnPr/>
                           <wps:spPr>
                             <a:xfrm flipV="1">
-                              <a:off x="1468554" y="1051300"/>
+                              <a:off x="1459781" y="1051300"/>
                               <a:ext cx="913850" cy="908084"/>
                             </a:xfrm>
                             <a:prstGeom prst="straightConnector1">
@@ -25360,7 +26606,7 @@
           </mc:Choice>
           <mc:Fallback>
             <w:pict>
-              <v:group id="Group 388" o:spid="_x0000_s1115" style="position:absolute;left:0;text-align:left;margin-left:418.65pt;margin-top:1pt;width:469.85pt;height:216.75pt;z-index:-251302912;mso-position-horizontal:right;mso-position-horizontal-relative:margin" coordorigin=",1750" coordsize="54869,24981" o:gfxdata="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">
+              <v:group id="Group 388" o:spid="_x0000_s1115" style="position:absolute;left:0;text-align:left;margin-left:418.65pt;margin-top:1pt;width:469.85pt;height:216.75pt;z-index:-251302912;mso-position-horizontal:right;mso-position-horizontal-relative:margin" coordorigin=",1750" coordsize="54869,24981" o:gfxdata="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">
                 <v:group id="Group 381" o:spid="_x0000_s1116" style="position:absolute;top:1750;width:54869;height:24982" coordorigin=",1750" coordsize="54869,24981" o:gfxdata="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">
                   <v:group id="Group 372" o:spid="_x0000_s1117" style="position:absolute;top:1750;width:54869;height:24982" coordorigin=",1750" coordsize="54869,24981" o:gfxdata="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">
                     <v:group id="Group 371" o:spid="_x0000_s1118" style="position:absolute;top:1750;width:54869;height:24982" coordorigin=",1750" coordsize="54869,24981" o:gfxdata="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">
@@ -26046,7 +27292,7 @@
                   <v:shape id="Straight Arrow Connector 375" o:spid="_x0000_s1190" type="#_x0000_t32" style="position:absolute;left:14713;top:11513;width:8881;height:7842;visibility:visible;mso-wrap-style:square" o:connectortype="straight" o:gfxdata="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" strokecolor="#5b9bd5 [3204]" strokeweight=".5pt">
                     <v:stroke endarrow="block" joinstyle="miter"/>
                   </v:shape>
-                  <v:shape id="Straight Arrow Connector 377" o:spid="_x0000_s1191" type="#_x0000_t32" style="position:absolute;left:14685;top:10513;width:9139;height:9080;flip:y;visibility:visible;mso-wrap-style:square" o:connectortype="straight" o:gfxdata="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" strokecolor="#5b9bd5 [3204]" strokeweight=".5pt">
+                  <v:shape id="Straight Arrow Connector 377" o:spid="_x0000_s1191" type="#_x0000_t32" style="position:absolute;left:14597;top:10513;width:9139;height:9080;flip:y;visibility:visible;mso-wrap-style:square" o:connectortype="straight" o:gfxdata="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" strokecolor="#5b9bd5 [3204]" strokeweight=".5pt">
                     <v:stroke endarrow="block" joinstyle="miter"/>
                   </v:shape>
                   <v:shape id="Straight Arrow Connector 376" o:spid="_x0000_s1192" type="#_x0000_t32" style="position:absolute;left:14713;top:11513;width:8667;height:13656;visibility:visible;mso-wrap-style:square" o:connectortype="straight" o:gfxdata="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" strokecolor="#5b9bd5 [3204]" strokeweight=".5pt">
@@ -26575,16 +27821,7 @@
               <w:szCs w:val="24"/>
               <w:lang w:val="ro-RO"/>
             </w:rPr>
-            <m:t xml:space="preserve"> pentru fiecare c=1…</m:t>
-          </m:r>
-          <m:r>
-            <w:rPr>
-              <w:rFonts w:ascii="Cambria Math" w:eastAsiaTheme="minorEastAsia" w:hAnsi="Cambria Math" w:cs="Times New Roman"/>
-              <w:sz w:val="24"/>
-              <w:szCs w:val="24"/>
-              <w:lang w:val="ro-RO"/>
-            </w:rPr>
-            <m:t>10</m:t>
+            <m:t xml:space="preserve"> pentru fiecare c=1…10</m:t>
           </m:r>
         </m:oMath>
       </m:oMathPara>
@@ -27308,31 +28545,7 @@
             <w:sz w:val="24"/>
             <w:szCs w:val="24"/>
           </w:rPr>
-          <m:t>P(t</m:t>
-        </m:r>
-        <m:r>
-          <w:rPr>
-            <w:rFonts w:ascii="Cambria Math" w:eastAsiaTheme="minorEastAsia" w:hAnsi="Cambria Math" w:cs="Times New Roman"/>
-            <w:sz w:val="24"/>
-            <w:szCs w:val="24"/>
-          </w:rPr>
-          <m:t>=c</m:t>
-        </m:r>
-        <m:r>
-          <w:rPr>
-            <w:rFonts w:ascii="Cambria Math" w:eastAsiaTheme="minorEastAsia" w:hAnsi="Cambria Math" w:cs="Times New Roman"/>
-            <w:sz w:val="24"/>
-            <w:szCs w:val="24"/>
-          </w:rPr>
-          <m:t>|</m:t>
-        </m:r>
-        <m:r>
-          <w:rPr>
-            <w:rFonts w:ascii="Cambria Math" w:eastAsiaTheme="minorEastAsia" w:hAnsi="Cambria Math" w:cs="Times New Roman"/>
-            <w:sz w:val="24"/>
-            <w:szCs w:val="24"/>
-          </w:rPr>
-          <m:t>z)</m:t>
+          <m:t>P(t=c|z)</m:t>
         </m:r>
       </m:oMath>
       <w:proofErr w:type="gramStart"/>
@@ -27342,7 +28555,15 @@
           <w:sz w:val="24"/>
           <w:szCs w:val="24"/>
         </w:rPr>
-        <w:t xml:space="preserve"> este</w:t>
+        <w:t xml:space="preserve"> </w:t>
+      </w:r>
+      <w:r>
+        <w:rPr>
+          <w:rFonts w:ascii="Times New Roman" w:eastAsiaTheme="minorEastAsia" w:hAnsi="Times New Roman" w:cs="Times New Roman"/>
+          <w:sz w:val="24"/>
+          <w:szCs w:val="24"/>
+        </w:rPr>
+        <w:t>este</w:t>
       </w:r>
       <w:proofErr w:type="gramEnd"/>
       <w:r>
@@ -27514,8 +28735,6 @@
         </w:rPr>
         <w:br w:type="page"/>
       </w:r>
-      <w:bookmarkStart w:id="0" w:name="_GoBack"/>
-      <w:bookmarkEnd w:id="0"/>
     </w:p>
     <w:p>
       <w:pPr>
@@ -28601,12 +29820,32 @@
           <w:lang w:val="it-IT"/>
         </w:rPr>
       </w:pPr>
-      <w:r>
-        <w:rPr>
-          <w:rFonts w:ascii="Times New Roman" w:hAnsi="Times New Roman" w:cs="Times New Roman"/>
-          <w:lang w:val="it-IT"/>
-        </w:rPr>
-        <w:t>http://machinelearningmastery.com/logistic-regression-for-machine-learning/</w:t>
+      <w:hyperlink r:id="rId15" w:history="1">
+        <w:r>
+          <w:rPr>
+            <w:rStyle w:val="Hyperlink"/>
+            <w:rFonts w:ascii="Times New Roman" w:hAnsi="Times New Roman" w:cs="Times New Roman"/>
+            <w:lang w:val="it-IT"/>
+          </w:rPr>
+          <w:t>http://machinelearningmastery.com/logistic-regression-for-machine-learning/</w:t>
+        </w:r>
+      </w:hyperlink>
+    </w:p>
+    <w:p>
+      <w:pPr>
+        <w:spacing w:line="360" w:lineRule="auto"/>
+        <w:jc w:val="both"/>
+        <w:rPr>
+          <w:rFonts w:ascii="Times New Roman" w:hAnsi="Times New Roman" w:cs="Times New Roman"/>
+          <w:lang w:val="it-IT"/>
+        </w:rPr>
+      </w:pPr>
+      <w:r>
+        <w:rPr>
+          <w:rFonts w:ascii="Times New Roman" w:hAnsi="Times New Roman" w:cs="Times New Roman"/>
+          <w:lang w:val="it-IT"/>
+        </w:rPr>
+        <w:t>http://www.scielo.br/scielo.php?script=sci_arttext&amp;pid=S0104-65002008000300002</w:t>
       </w:r>
     </w:p>
     <w:p>
@@ -28866,6 +30105,7 @@
           <w:szCs w:val="18"/>
           <w:lang w:val="it-IT"/>
         </w:rPr>
+        <w:lastRenderedPageBreak/>
         <w:t>https://www.researchgate.net/publication/220723648</w:t>
       </w:r>
     </w:p>
@@ -34732,7 +35972,6 @@
   <w:style w:type="character" w:default="1" w:styleId="DefaultParagraphFont">
     <w:name w:val="Default Paragraph Font"/>
     <w:uiPriority w:val="1"/>
-    <w:semiHidden/>
     <w:unhideWhenUsed/>
   </w:style>
   <w:style w:type="table" w:default="1" w:styleId="TableNormal">
@@ -35575,7 +36814,7 @@
 </file>
 
 <file path=customXml/itemProps1.xml><?xml version="1.0" encoding="utf-8"?>
-<ds:datastoreItem xmlns:ds="http://schemas.openxmlformats.org/officeDocument/2006/customXml" ds:itemID="{FC1C05CE-F291-4CA9-BC56-2F1F6FD53750}">
+<ds:datastoreItem xmlns:ds="http://schemas.openxmlformats.org/officeDocument/2006/customXml" ds:itemID="{0F996920-21E8-4EC4-ACE7-4685BB88382E}">
   <ds:schemaRefs>
     <ds:schemaRef ds:uri="http://schemas.openxmlformats.org/officeDocument/2006/bibliography"/>
   </ds:schemaRefs>

</xml_diff>